<commit_message>
- Added Ullrich C&P, Budget and Budget Justification
</commit_message>
<xml_diff>
--- a/NSFCyclones-Ullrich-CurrentPending.docx
+++ b/NSFCyclones-Ullrich-CurrentPending.docx
@@ -36,8 +36,6 @@
                 <w:rFonts w:ascii="Arial" w:hAnsi="Arial"/>
               </w:rPr>
             </w:pPr>
-            <w:bookmarkStart w:id="0" w:name="_GoBack"/>
-            <w:bookmarkEnd w:id="0"/>
           </w:p>
         </w:tc>
       </w:tr>
@@ -61,7 +59,6 @@
                 <w:rFonts w:ascii="Times" w:hAnsi="Times"/>
               </w:rPr>
             </w:pPr>
-            <w:proofErr w:type="gramStart"/>
             <w:r>
               <w:rPr>
                 <w:rFonts w:ascii="Times" w:hAnsi="Times"/>
@@ -72,14 +69,7 @@
               <w:rPr>
                 <w:rFonts w:ascii="Times" w:hAnsi="Times"/>
               </w:rPr>
-              <w:t>Current</w:t>
-            </w:r>
-            <w:proofErr w:type="gramEnd"/>
-            <w:r>
-              <w:rPr>
-                <w:rFonts w:ascii="Times" w:hAnsi="Times"/>
-              </w:rPr>
-              <w:t xml:space="preserve"> and Pending Support</w:t>
+              <w:t>Current and Pending Support</w:t>
             </w:r>
           </w:p>
           <w:p/>
@@ -210,14 +200,7 @@
               <w:rPr>
                 <w:rFonts w:ascii="Arial" w:hAnsi="Arial"/>
               </w:rPr>
-              <w:t xml:space="preserve">Paul </w:t>
-            </w:r>
-            <w:proofErr w:type="spellStart"/>
-            <w:r>
-              <w:rPr>
-                <w:rFonts w:ascii="Arial" w:hAnsi="Arial"/>
-              </w:rPr>
-              <w:t>Ul</w:t>
+              <w:t>Paul Ul</w:t>
             </w:r>
             <w:r>
               <w:rPr>
@@ -231,7 +214,6 @@
               </w:rPr>
               <w:t>rich</w:t>
             </w:r>
-            <w:proofErr w:type="spellEnd"/>
           </w:p>
         </w:tc>
         <w:tc>
@@ -252,7 +234,7 @@
           </w:p>
         </w:tc>
       </w:tr>
-      <w:bookmarkStart w:id="1" w:name="Text63"/>
+      <w:bookmarkStart w:id="0" w:name="Text63"/>
       <w:tr>
         <w:trPr>
           <w:trHeight w:hRule="exact" w:val="315"/>
@@ -315,10 +297,10 @@
               </w:rPr>
               <w:fldChar w:fldCharType="end"/>
             </w:r>
-            <w:bookmarkEnd w:id="1"/>
-          </w:p>
-        </w:tc>
-        <w:bookmarkStart w:id="2" w:name="Text80"/>
+            <w:bookmarkEnd w:id="0"/>
+          </w:p>
+        </w:tc>
+        <w:bookmarkStart w:id="1" w:name="Text80"/>
         <w:tc>
           <w:tcPr>
             <w:tcW w:w="4593" w:type="dxa"/>
@@ -377,7 +359,7 @@
               </w:rPr>
               <w:fldChar w:fldCharType="end"/>
             </w:r>
-            <w:bookmarkEnd w:id="2"/>
+            <w:bookmarkEnd w:id="1"/>
           </w:p>
         </w:tc>
       </w:tr>
@@ -828,7 +810,7 @@
               <w:rPr>
                 <w:rFonts w:ascii="Arial" w:hAnsi="Arial"/>
               </w:rPr>
-              <w:t>NASA</w:t>
+              <w:t>Hellman Foundation</w:t>
             </w:r>
           </w:p>
           <w:p>
@@ -894,7 +876,7 @@
               <w:rPr>
                 <w:rFonts w:ascii="Arial" w:hAnsi="Arial"/>
               </w:rPr>
-              <w:t>30,000</w:t>
+              <w:t>30,035</w:t>
             </w:r>
           </w:p>
           <w:p>
@@ -1238,21 +1220,12 @@
                 <w:sz w:val="18"/>
               </w:rPr>
             </w:pPr>
-            <w:proofErr w:type="spellStart"/>
-            <w:r>
-              <w:rPr>
-                <w:rFonts w:ascii="Arial" w:hAnsi="Arial"/>
-                <w:sz w:val="18"/>
-              </w:rPr>
-              <w:t>Acad</w:t>
-            </w:r>
-            <w:proofErr w:type="spellEnd"/>
-            <w:r>
-              <w:rPr>
-                <w:rFonts w:ascii="Arial" w:hAnsi="Arial"/>
-                <w:sz w:val="18"/>
-              </w:rPr>
-              <w:t xml:space="preserve">: </w:t>
+            <w:r>
+              <w:rPr>
+                <w:rFonts w:ascii="Arial" w:hAnsi="Arial"/>
+                <w:sz w:val="18"/>
+              </w:rPr>
+              <w:t xml:space="preserve">Acad: </w:t>
             </w:r>
             <w:r>
               <w:rPr>
@@ -1336,21 +1309,12 @@
                 <w:sz w:val="18"/>
               </w:rPr>
             </w:pPr>
-            <w:proofErr w:type="spellStart"/>
-            <w:r>
-              <w:rPr>
-                <w:rFonts w:ascii="Arial" w:hAnsi="Arial"/>
-                <w:sz w:val="18"/>
-              </w:rPr>
-              <w:t>Sumr</w:t>
-            </w:r>
-            <w:proofErr w:type="spellEnd"/>
-            <w:r>
-              <w:rPr>
-                <w:rFonts w:ascii="Arial" w:hAnsi="Arial"/>
-                <w:sz w:val="18"/>
-              </w:rPr>
-              <w:t xml:space="preserve">:  </w:t>
+            <w:r>
+              <w:rPr>
+                <w:rFonts w:ascii="Arial" w:hAnsi="Arial"/>
+                <w:sz w:val="18"/>
+              </w:rPr>
+              <w:t xml:space="preserve">Sumr:  </w:t>
             </w:r>
             <w:r>
               <w:rPr>
@@ -1699,21 +1663,12 @@
               </w:rPr>
               <w:t xml:space="preserve">Project/Proposal Title: </w:t>
             </w:r>
-            <w:proofErr w:type="spellStart"/>
-            <w:r>
-              <w:rPr>
-                <w:rFonts w:ascii="Arial" w:hAnsi="Arial"/>
-                <w:sz w:val="18"/>
-              </w:rPr>
-              <w:t>Multiscale</w:t>
-            </w:r>
-            <w:proofErr w:type="spellEnd"/>
-            <w:r>
-              <w:rPr>
-                <w:rFonts w:ascii="Arial" w:hAnsi="Arial"/>
-                <w:sz w:val="18"/>
-              </w:rPr>
-              <w:t xml:space="preserve"> Methods for Accurate, Efficient and Scale-Aware Models of the Earth System (Supplement)</w:t>
+            <w:r>
+              <w:rPr>
+                <w:rFonts w:ascii="Arial" w:hAnsi="Arial"/>
+                <w:sz w:val="18"/>
+              </w:rPr>
+              <w:t>Multiscale Methods for Accurate, Efficient and Scale-Aware Models of the Earth System (Supplement)</w:t>
             </w:r>
           </w:p>
           <w:p>
@@ -2240,21 +2195,12 @@
                 <w:sz w:val="18"/>
               </w:rPr>
             </w:pPr>
-            <w:proofErr w:type="spellStart"/>
-            <w:r>
-              <w:rPr>
-                <w:rFonts w:ascii="Arial" w:hAnsi="Arial"/>
-                <w:sz w:val="18"/>
-              </w:rPr>
-              <w:t>Acad</w:t>
-            </w:r>
-            <w:proofErr w:type="spellEnd"/>
-            <w:r>
-              <w:rPr>
-                <w:rFonts w:ascii="Arial" w:hAnsi="Arial"/>
-                <w:sz w:val="18"/>
-              </w:rPr>
-              <w:t xml:space="preserve">: </w:t>
+            <w:r>
+              <w:rPr>
+                <w:rFonts w:ascii="Arial" w:hAnsi="Arial"/>
+                <w:sz w:val="18"/>
+              </w:rPr>
+              <w:t xml:space="preserve">Acad: </w:t>
             </w:r>
             <w:r>
               <w:rPr>
@@ -2338,21 +2284,12 @@
                 <w:sz w:val="18"/>
               </w:rPr>
             </w:pPr>
-            <w:proofErr w:type="spellStart"/>
-            <w:r>
-              <w:rPr>
-                <w:rFonts w:ascii="Arial" w:hAnsi="Arial"/>
-                <w:sz w:val="18"/>
-              </w:rPr>
-              <w:t>Sumr</w:t>
-            </w:r>
-            <w:proofErr w:type="spellEnd"/>
-            <w:r>
-              <w:rPr>
-                <w:rFonts w:ascii="Arial" w:hAnsi="Arial"/>
-                <w:sz w:val="18"/>
-              </w:rPr>
-              <w:t xml:space="preserve">:  </w:t>
+            <w:r>
+              <w:rPr>
+                <w:rFonts w:ascii="Arial" w:hAnsi="Arial"/>
+                <w:sz w:val="18"/>
+              </w:rPr>
+              <w:t xml:space="preserve">Sumr:  </w:t>
             </w:r>
             <w:r>
               <w:rPr>
@@ -2460,7 +2397,7 @@
               </w:rPr>
               <w:fldChar w:fldCharType="begin">
                 <w:ffData>
-                  <w:name w:val="Check2"/>
+                  <w:name w:val=""/>
                   <w:enabled/>
                   <w:calcOnExit w:val="0"/>
                   <w:checkBox>
@@ -2677,7 +2614,7 @@
       </w:tr>
       <w:tr>
         <w:trPr>
-          <w:trHeight w:hRule="exact" w:val="396"/>
+          <w:trHeight w:hRule="exact" w:val="576"/>
         </w:trPr>
         <w:tc>
           <w:tcPr>
@@ -2690,27 +2627,36 @@
           </w:tcPr>
           <w:p>
             <w:pPr>
-              <w:rPr>
-                <w:rFonts w:ascii="Arial" w:hAnsi="Arial"/>
-              </w:rPr>
-            </w:pPr>
-            <w:r>
-              <w:rPr>
-                <w:rFonts w:ascii="Arial" w:hAnsi="Arial"/>
-                <w:sz w:val="18"/>
-              </w:rPr>
-              <w:t>Project/Proposal Title: Application sector-based climate indicators, from the past into the future</w:t>
-            </w:r>
-          </w:p>
-          <w:p>
-            <w:pPr>
-              <w:rPr>
-                <w:rFonts w:ascii="Arial" w:hAnsi="Arial"/>
-              </w:rPr>
-            </w:pPr>
-            <w:r>
-              <w:t xml:space="preserve"> </w:t>
-            </w:r>
+              <w:widowControl w:val="0"/>
+              <w:overflowPunct/>
+              <w:textAlignment w:val="auto"/>
+              <w:rPr>
+                <w:sz w:val="22"/>
+                <w:szCs w:val="22"/>
+              </w:rPr>
+            </w:pPr>
+            <w:r>
+              <w:rPr>
+                <w:rFonts w:ascii="Arial" w:hAnsi="Arial"/>
+                <w:sz w:val="18"/>
+              </w:rPr>
+              <w:t xml:space="preserve">Project/Proposal Title:  </w:t>
+            </w:r>
+            <w:r>
+              <w:rPr>
+                <w:rFonts w:ascii="Arial" w:hAnsi="Arial" w:cs="Arial"/>
+                <w:sz w:val="18"/>
+                <w:szCs w:val="18"/>
+              </w:rPr>
+              <w:t>Collaborative Research: Projecting future changes to lifecycle characteristics of North Atlantic cyclones</w:t>
+            </w:r>
+          </w:p>
+          <w:p>
+            <w:pPr>
+              <w:rPr>
+                <w:rFonts w:ascii="Arial" w:hAnsi="Arial"/>
+              </w:rPr>
+            </w:pPr>
           </w:p>
         </w:tc>
       </w:tr>
@@ -2760,7 +2706,7 @@
       </w:tr>
       <w:tr>
         <w:trPr>
-          <w:trHeight w:val="279"/>
+          <w:trHeight w:hRule="exact" w:val="240"/>
         </w:trPr>
         <w:tc>
           <w:tcPr>
@@ -2777,12 +2723,32 @@
                 <w:rFonts w:ascii="Arial" w:hAnsi="Arial"/>
               </w:rPr>
             </w:pPr>
-          </w:p>
-        </w:tc>
-      </w:tr>
-      <w:tr>
-        <w:trPr>
-          <w:trHeight w:hRule="exact" w:val="240"/>
+            <w:r>
+              <w:rPr>
+                <w:rFonts w:ascii="Arial" w:hAnsi="Arial"/>
+                <w:sz w:val="18"/>
+              </w:rPr>
+              <w:t xml:space="preserve">Source of Support:  </w:t>
+            </w:r>
+            <w:r>
+              <w:rPr>
+                <w:rFonts w:ascii="Arial" w:hAnsi="Arial"/>
+              </w:rPr>
+              <w:t>National Science Foundation, Climate and Large-Scale Dynamics</w:t>
+            </w:r>
+          </w:p>
+          <w:p>
+            <w:pPr>
+              <w:rPr>
+                <w:rFonts w:ascii="Arial" w:hAnsi="Arial"/>
+              </w:rPr>
+            </w:pPr>
+          </w:p>
+        </w:tc>
+      </w:tr>
+      <w:tr>
+        <w:trPr>
+          <w:trHeight w:hRule="exact" w:val="40"/>
         </w:trPr>
         <w:tc>
           <w:tcPr>
@@ -2799,26 +2765,76 @@
                 <w:rFonts w:ascii="Arial" w:hAnsi="Arial"/>
               </w:rPr>
             </w:pPr>
-            <w:r>
-              <w:rPr>
-                <w:rFonts w:ascii="Arial" w:hAnsi="Arial"/>
-                <w:sz w:val="18"/>
-              </w:rPr>
-              <w:t xml:space="preserve">Source of Support:  </w:t>
-            </w:r>
-            <w:r>
-              <w:rPr>
-                <w:rFonts w:ascii="Arial" w:hAnsi="Arial"/>
-              </w:rPr>
-              <w:t>NASA</w:t>
-            </w:r>
-          </w:p>
-          <w:p>
-            <w:pPr>
-              <w:rPr>
-                <w:rFonts w:ascii="Arial" w:hAnsi="Arial"/>
-              </w:rPr>
-            </w:pPr>
+          </w:p>
+        </w:tc>
+      </w:tr>
+      <w:tr>
+        <w:trPr>
+          <w:trHeight w:hRule="exact" w:val="240"/>
+        </w:trPr>
+        <w:tc>
+          <w:tcPr>
+            <w:tcW w:w="3870" w:type="dxa"/>
+            <w:gridSpan w:val="3"/>
+            <w:tcBorders>
+              <w:left w:val="single" w:sz="6" w:space="0" w:color="auto"/>
+            </w:tcBorders>
+          </w:tcPr>
+          <w:p>
+            <w:pPr>
+              <w:rPr>
+                <w:rFonts w:ascii="Arial" w:hAnsi="Arial"/>
+              </w:rPr>
+            </w:pPr>
+            <w:r>
+              <w:rPr>
+                <w:rFonts w:ascii="Arial" w:hAnsi="Arial"/>
+                <w:sz w:val="18"/>
+              </w:rPr>
+              <w:t>Total Award Amount:  $</w:t>
+            </w:r>
+            <w:r>
+              <w:rPr>
+                <w:rFonts w:ascii="Arial" w:hAnsi="Arial"/>
+              </w:rPr>
+              <w:t>306,183.00</w:t>
+            </w:r>
+          </w:p>
+          <w:p>
+            <w:pPr>
+              <w:rPr>
+                <w:rFonts w:ascii="Arial" w:hAnsi="Arial"/>
+              </w:rPr>
+            </w:pPr>
+          </w:p>
+        </w:tc>
+        <w:tc>
+          <w:tcPr>
+            <w:tcW w:w="5400" w:type="dxa"/>
+            <w:gridSpan w:val="6"/>
+            <w:tcBorders>
+              <w:right w:val="single" w:sz="6" w:space="0" w:color="auto"/>
+            </w:tcBorders>
+          </w:tcPr>
+          <w:p>
+            <w:pPr>
+              <w:rPr>
+                <w:rFonts w:ascii="Arial" w:hAnsi="Arial"/>
+              </w:rPr>
+            </w:pPr>
+            <w:r>
+              <w:rPr>
+                <w:rFonts w:ascii="Arial" w:hAnsi="Arial"/>
+                <w:sz w:val="18"/>
+              </w:rPr>
+              <w:t xml:space="preserve">Total Award Period Covered: </w:t>
+            </w:r>
+            <w:r>
+              <w:rPr>
+                <w:rFonts w:ascii="Arial" w:hAnsi="Arial"/>
+              </w:rPr>
+              <w:t>10/01/2015-09/30/2018</w:t>
+            </w:r>
           </w:p>
         </w:tc>
       </w:tr>
@@ -2850,85 +2866,6 @@
         </w:trPr>
         <w:tc>
           <w:tcPr>
-            <w:tcW w:w="3870" w:type="dxa"/>
-            <w:gridSpan w:val="3"/>
-            <w:tcBorders>
-              <w:left w:val="single" w:sz="6" w:space="0" w:color="auto"/>
-            </w:tcBorders>
-          </w:tcPr>
-          <w:p>
-            <w:pPr>
-              <w:rPr>
-                <w:rFonts w:ascii="Arial" w:hAnsi="Arial"/>
-              </w:rPr>
-            </w:pPr>
-            <w:r>
-              <w:rPr>
-                <w:rFonts w:ascii="Arial" w:hAnsi="Arial"/>
-                <w:sz w:val="18"/>
-              </w:rPr>
-              <w:t>Total Award Amount:  $</w:t>
-            </w:r>
-            <w:r>
-              <w:t xml:space="preserve"> </w:t>
-            </w:r>
-            <w:r>
-              <w:rPr>
-                <w:rFonts w:ascii="Arial" w:hAnsi="Arial"/>
-              </w:rPr>
-              <w:t>575,022</w:t>
-            </w:r>
-            <w:r>
-              <w:rPr>
-                <w:rFonts w:ascii="Arial" w:hAnsi="Arial"/>
-              </w:rPr>
-              <w:t>.00</w:t>
-            </w:r>
-          </w:p>
-          <w:p>
-            <w:pPr>
-              <w:rPr>
-                <w:rFonts w:ascii="Arial" w:hAnsi="Arial"/>
-              </w:rPr>
-            </w:pPr>
-          </w:p>
-        </w:tc>
-        <w:tc>
-          <w:tcPr>
-            <w:tcW w:w="5400" w:type="dxa"/>
-            <w:gridSpan w:val="6"/>
-            <w:tcBorders>
-              <w:right w:val="single" w:sz="6" w:space="0" w:color="auto"/>
-            </w:tcBorders>
-          </w:tcPr>
-          <w:p>
-            <w:pPr>
-              <w:rPr>
-                <w:rFonts w:ascii="Arial" w:hAnsi="Arial"/>
-              </w:rPr>
-            </w:pPr>
-            <w:r>
-              <w:rPr>
-                <w:rFonts w:ascii="Arial" w:hAnsi="Arial"/>
-                <w:sz w:val="18"/>
-              </w:rPr>
-              <w:t xml:space="preserve">Total Award Period Covered: </w:t>
-            </w:r>
-            <w:r>
-              <w:rPr>
-                <w:rFonts w:ascii="Arial" w:hAnsi="Arial"/>
-              </w:rPr>
-              <w:t>09/01/2015-08/31/2018</w:t>
-            </w:r>
-          </w:p>
-        </w:tc>
-      </w:tr>
-      <w:tr>
-        <w:trPr>
-          <w:trHeight w:hRule="exact" w:val="40"/>
-        </w:trPr>
-        <w:tc>
-          <w:tcPr>
             <w:tcW w:w="9270" w:type="dxa"/>
             <w:gridSpan w:val="9"/>
             <w:tcBorders>
@@ -2942,12 +2879,32 @@
                 <w:rFonts w:ascii="Arial" w:hAnsi="Arial"/>
               </w:rPr>
             </w:pPr>
-          </w:p>
-        </w:tc>
-      </w:tr>
-      <w:tr>
-        <w:trPr>
-          <w:trHeight w:hRule="exact" w:val="240"/>
+            <w:r>
+              <w:rPr>
+                <w:rFonts w:ascii="Arial" w:hAnsi="Arial"/>
+                <w:sz w:val="18"/>
+              </w:rPr>
+              <w:t xml:space="preserve">Location of Project:  </w:t>
+            </w:r>
+            <w:r>
+              <w:rPr>
+                <w:rFonts w:ascii="Arial" w:hAnsi="Arial"/>
+              </w:rPr>
+              <w:t>University of California, Davis</w:t>
+            </w:r>
+          </w:p>
+          <w:p>
+            <w:pPr>
+              <w:rPr>
+                <w:rFonts w:ascii="Arial" w:hAnsi="Arial"/>
+              </w:rPr>
+            </w:pPr>
+          </w:p>
+        </w:tc>
+      </w:tr>
+      <w:tr>
+        <w:trPr>
+          <w:trHeight w:hRule="exact" w:val="40"/>
         </w:trPr>
         <w:tc>
           <w:tcPr>
@@ -2964,48 +2921,6 @@
                 <w:rFonts w:ascii="Arial" w:hAnsi="Arial"/>
               </w:rPr>
             </w:pPr>
-            <w:r>
-              <w:rPr>
-                <w:rFonts w:ascii="Arial" w:hAnsi="Arial"/>
-                <w:sz w:val="18"/>
-              </w:rPr>
-              <w:t xml:space="preserve">Location of Project:  </w:t>
-            </w:r>
-            <w:r>
-              <w:rPr>
-                <w:rFonts w:ascii="Arial" w:hAnsi="Arial"/>
-              </w:rPr>
-              <w:t>University of California, Davis</w:t>
-            </w:r>
-          </w:p>
-          <w:p>
-            <w:pPr>
-              <w:rPr>
-                <w:rFonts w:ascii="Arial" w:hAnsi="Arial"/>
-              </w:rPr>
-            </w:pPr>
-          </w:p>
-        </w:tc>
-      </w:tr>
-      <w:tr>
-        <w:trPr>
-          <w:trHeight w:hRule="exact" w:val="40"/>
-        </w:trPr>
-        <w:tc>
-          <w:tcPr>
-            <w:tcW w:w="9270" w:type="dxa"/>
-            <w:gridSpan w:val="9"/>
-            <w:tcBorders>
-              <w:left w:val="single" w:sz="6" w:space="0" w:color="auto"/>
-              <w:right w:val="single" w:sz="6" w:space="0" w:color="auto"/>
-            </w:tcBorders>
-          </w:tcPr>
-          <w:p>
-            <w:pPr>
-              <w:rPr>
-                <w:rFonts w:ascii="Arial" w:hAnsi="Arial"/>
-              </w:rPr>
-            </w:pPr>
           </w:p>
         </w:tc>
       </w:tr>
@@ -3019,6 +2934,7 @@
             <w:gridSpan w:val="4"/>
             <w:tcBorders>
               <w:left w:val="single" w:sz="6" w:space="0" w:color="auto"/>
+              <w:bottom w:val="single" w:sz="4" w:space="0" w:color="auto"/>
             </w:tcBorders>
           </w:tcPr>
           <w:p>
@@ -3040,6 +2956,9 @@
           <w:tcPr>
             <w:tcW w:w="1171" w:type="dxa"/>
             <w:gridSpan w:val="2"/>
+            <w:tcBorders>
+              <w:bottom w:val="single" w:sz="4" w:space="0" w:color="auto"/>
+            </w:tcBorders>
           </w:tcPr>
           <w:p>
             <w:pPr>
@@ -3132,6 +3051,9 @@
         <w:tc>
           <w:tcPr>
             <w:tcW w:w="1301" w:type="dxa"/>
+            <w:tcBorders>
+              <w:bottom w:val="single" w:sz="4" w:space="0" w:color="auto"/>
+            </w:tcBorders>
           </w:tcPr>
           <w:p>
             <w:pPr>
@@ -3218,29 +3140,23 @@
         <w:tc>
           <w:tcPr>
             <w:tcW w:w="1317" w:type="dxa"/>
-          </w:tcPr>
-          <w:p>
-            <w:pPr>
-              <w:rPr>
-                <w:rFonts w:ascii="Arial" w:hAnsi="Arial"/>
-                <w:sz w:val="18"/>
-              </w:rPr>
-            </w:pPr>
-            <w:proofErr w:type="spellStart"/>
-            <w:r>
-              <w:rPr>
-                <w:rFonts w:ascii="Arial" w:hAnsi="Arial"/>
-                <w:sz w:val="18"/>
-              </w:rPr>
-              <w:t>Acad</w:t>
-            </w:r>
-            <w:proofErr w:type="spellEnd"/>
-            <w:r>
-              <w:rPr>
-                <w:rFonts w:ascii="Arial" w:hAnsi="Arial"/>
-                <w:sz w:val="18"/>
-              </w:rPr>
-              <w:t xml:space="preserve">: </w:t>
+            <w:tcBorders>
+              <w:bottom w:val="single" w:sz="4" w:space="0" w:color="auto"/>
+            </w:tcBorders>
+          </w:tcPr>
+          <w:p>
+            <w:pPr>
+              <w:rPr>
+                <w:rFonts w:ascii="Arial" w:hAnsi="Arial"/>
+                <w:sz w:val="18"/>
+              </w:rPr>
+            </w:pPr>
+            <w:r>
+              <w:rPr>
+                <w:rFonts w:ascii="Arial" w:hAnsi="Arial"/>
+                <w:sz w:val="18"/>
+              </w:rPr>
+              <w:t xml:space="preserve">Acad: </w:t>
             </w:r>
             <w:r>
               <w:rPr>
@@ -3314,31 +3230,23 @@
           <w:tcPr>
             <w:tcW w:w="1161" w:type="dxa"/>
             <w:tcBorders>
-              <w:right w:val="single" w:sz="6" w:space="0" w:color="auto"/>
-            </w:tcBorders>
-          </w:tcPr>
-          <w:p>
-            <w:pPr>
-              <w:rPr>
-                <w:rFonts w:ascii="Arial" w:hAnsi="Arial"/>
-                <w:sz w:val="18"/>
-              </w:rPr>
-            </w:pPr>
-            <w:proofErr w:type="spellStart"/>
-            <w:r>
-              <w:rPr>
-                <w:rFonts w:ascii="Arial" w:hAnsi="Arial"/>
-                <w:sz w:val="18"/>
-              </w:rPr>
-              <w:t>Sumr</w:t>
-            </w:r>
-            <w:proofErr w:type="spellEnd"/>
-            <w:r>
-              <w:rPr>
-                <w:rFonts w:ascii="Arial" w:hAnsi="Arial"/>
-                <w:sz w:val="18"/>
-              </w:rPr>
-              <w:t xml:space="preserve">:  </w:t>
+              <w:bottom w:val="single" w:sz="4" w:space="0" w:color="auto"/>
+              <w:right w:val="single" w:sz="6" w:space="0" w:color="auto"/>
+            </w:tcBorders>
+          </w:tcPr>
+          <w:p>
+            <w:pPr>
+              <w:rPr>
+                <w:rFonts w:ascii="Arial" w:hAnsi="Arial"/>
+                <w:sz w:val="18"/>
+              </w:rPr>
+            </w:pPr>
+            <w:r>
+              <w:rPr>
+                <w:rFonts w:ascii="Arial" w:hAnsi="Arial"/>
+                <w:sz w:val="18"/>
+              </w:rPr>
+              <w:t xml:space="preserve">Sumr:  </w:t>
             </w:r>
             <w:r>
               <w:rPr>
@@ -3446,7 +3354,7 @@
               </w:rPr>
               <w:fldChar w:fldCharType="begin">
                 <w:ffData>
-                  <w:name w:val="Check2"/>
+                  <w:name w:val=""/>
                   <w:enabled/>
                   <w:calcOnExit w:val="0"/>
                   <w:checkBox>
@@ -3663,7 +3571,7 @@
       </w:tr>
       <w:tr>
         <w:trPr>
-          <w:trHeight w:hRule="exact" w:val="396"/>
+          <w:trHeight w:hRule="exact" w:val="576"/>
         </w:trPr>
         <w:tc>
           <w:tcPr>
@@ -3676,43 +3584,36 @@
           </w:tcPr>
           <w:p>
             <w:pPr>
-              <w:rPr>
-                <w:rFonts w:ascii="Arial" w:hAnsi="Arial"/>
-              </w:rPr>
-            </w:pPr>
-            <w:r>
-              <w:rPr>
-                <w:rFonts w:ascii="Arial" w:hAnsi="Arial"/>
-                <w:sz w:val="18"/>
-              </w:rPr>
-              <w:t xml:space="preserve">Project/Proposal Title: </w:t>
-            </w:r>
-            <w:proofErr w:type="spellStart"/>
-            <w:r>
-              <w:rPr>
-                <w:rFonts w:ascii="Arial" w:hAnsi="Arial"/>
-                <w:sz w:val="18"/>
-              </w:rPr>
-              <w:t>TempestExtremes</w:t>
-            </w:r>
-            <w:proofErr w:type="spellEnd"/>
-            <w:r>
-              <w:rPr>
-                <w:rFonts w:ascii="Arial" w:hAnsi="Arial"/>
-                <w:sz w:val="18"/>
-              </w:rPr>
-              <w:t>: Indicators of change in the characteristics of extreme weather</w:t>
-            </w:r>
-          </w:p>
-          <w:p>
-            <w:pPr>
-              <w:rPr>
-                <w:rFonts w:ascii="Arial" w:hAnsi="Arial"/>
-              </w:rPr>
-            </w:pPr>
-            <w:r>
-              <w:t xml:space="preserve"> </w:t>
-            </w:r>
+              <w:widowControl w:val="0"/>
+              <w:overflowPunct/>
+              <w:textAlignment w:val="auto"/>
+              <w:rPr>
+                <w:sz w:val="22"/>
+                <w:szCs w:val="22"/>
+              </w:rPr>
+            </w:pPr>
+            <w:r>
+              <w:rPr>
+                <w:rFonts w:ascii="Arial" w:hAnsi="Arial"/>
+                <w:sz w:val="18"/>
+              </w:rPr>
+              <w:t xml:space="preserve">Project/Proposal Title:  </w:t>
+            </w:r>
+            <w:r>
+              <w:rPr>
+                <w:rFonts w:ascii="Arial" w:hAnsi="Arial" w:cs="Arial"/>
+                <w:sz w:val="18"/>
+                <w:szCs w:val="18"/>
+              </w:rPr>
+              <w:t>Understanding Hydroclimatic Trends in 21st Century Western US Mountain Snowpack using Variable-Resolution Global Climate Models</w:t>
+            </w:r>
+          </w:p>
+          <w:p>
+            <w:pPr>
+              <w:rPr>
+                <w:rFonts w:ascii="Arial" w:hAnsi="Arial"/>
+              </w:rPr>
+            </w:pPr>
           </w:p>
         </w:tc>
       </w:tr>
@@ -3762,7 +3663,7 @@
       </w:tr>
       <w:tr>
         <w:trPr>
-          <w:trHeight w:val="279"/>
+          <w:trHeight w:hRule="exact" w:val="240"/>
         </w:trPr>
         <w:tc>
           <w:tcPr>
@@ -3779,12 +3680,32 @@
                 <w:rFonts w:ascii="Arial" w:hAnsi="Arial"/>
               </w:rPr>
             </w:pPr>
-          </w:p>
-        </w:tc>
-      </w:tr>
-      <w:tr>
-        <w:trPr>
-          <w:trHeight w:hRule="exact" w:val="240"/>
+            <w:r>
+              <w:rPr>
+                <w:rFonts w:ascii="Arial" w:hAnsi="Arial"/>
+                <w:sz w:val="18"/>
+              </w:rPr>
+              <w:t xml:space="preserve">Source of Support:  </w:t>
+            </w:r>
+            <w:r>
+              <w:rPr>
+                <w:rFonts w:ascii="Arial" w:hAnsi="Arial"/>
+              </w:rPr>
+              <w:t>National Science Foundation, Climate and Large-Scale Dynamics</w:t>
+            </w:r>
+          </w:p>
+          <w:p>
+            <w:pPr>
+              <w:rPr>
+                <w:rFonts w:ascii="Arial" w:hAnsi="Arial"/>
+              </w:rPr>
+            </w:pPr>
+          </w:p>
+        </w:tc>
+      </w:tr>
+      <w:tr>
+        <w:trPr>
+          <w:trHeight w:hRule="exact" w:val="40"/>
         </w:trPr>
         <w:tc>
           <w:tcPr>
@@ -3801,26 +3722,76 @@
                 <w:rFonts w:ascii="Arial" w:hAnsi="Arial"/>
               </w:rPr>
             </w:pPr>
-            <w:r>
-              <w:rPr>
-                <w:rFonts w:ascii="Arial" w:hAnsi="Arial"/>
-                <w:sz w:val="18"/>
-              </w:rPr>
-              <w:t xml:space="preserve">Source of Support:  </w:t>
-            </w:r>
-            <w:r>
-              <w:rPr>
-                <w:rFonts w:ascii="Arial" w:hAnsi="Arial"/>
-              </w:rPr>
-              <w:t>NASA</w:t>
-            </w:r>
-          </w:p>
-          <w:p>
-            <w:pPr>
-              <w:rPr>
-                <w:rFonts w:ascii="Arial" w:hAnsi="Arial"/>
-              </w:rPr>
-            </w:pPr>
+          </w:p>
+        </w:tc>
+      </w:tr>
+      <w:tr>
+        <w:trPr>
+          <w:trHeight w:hRule="exact" w:val="240"/>
+        </w:trPr>
+        <w:tc>
+          <w:tcPr>
+            <w:tcW w:w="3870" w:type="dxa"/>
+            <w:gridSpan w:val="3"/>
+            <w:tcBorders>
+              <w:left w:val="single" w:sz="6" w:space="0" w:color="auto"/>
+            </w:tcBorders>
+          </w:tcPr>
+          <w:p>
+            <w:pPr>
+              <w:rPr>
+                <w:rFonts w:ascii="Arial" w:hAnsi="Arial"/>
+              </w:rPr>
+            </w:pPr>
+            <w:r>
+              <w:rPr>
+                <w:rFonts w:ascii="Arial" w:hAnsi="Arial"/>
+                <w:sz w:val="18"/>
+              </w:rPr>
+              <w:t>Total Award Amount:  $</w:t>
+            </w:r>
+            <w:r>
+              <w:rPr>
+                <w:rFonts w:ascii="Arial" w:hAnsi="Arial"/>
+              </w:rPr>
+              <w:t>323,525.00</w:t>
+            </w:r>
+          </w:p>
+          <w:p>
+            <w:pPr>
+              <w:rPr>
+                <w:rFonts w:ascii="Arial" w:hAnsi="Arial"/>
+              </w:rPr>
+            </w:pPr>
+          </w:p>
+        </w:tc>
+        <w:tc>
+          <w:tcPr>
+            <w:tcW w:w="5400" w:type="dxa"/>
+            <w:gridSpan w:val="6"/>
+            <w:tcBorders>
+              <w:right w:val="single" w:sz="6" w:space="0" w:color="auto"/>
+            </w:tcBorders>
+          </w:tcPr>
+          <w:p>
+            <w:pPr>
+              <w:rPr>
+                <w:rFonts w:ascii="Arial" w:hAnsi="Arial"/>
+              </w:rPr>
+            </w:pPr>
+            <w:r>
+              <w:rPr>
+                <w:rFonts w:ascii="Arial" w:hAnsi="Arial"/>
+                <w:sz w:val="18"/>
+              </w:rPr>
+              <w:t xml:space="preserve">Total Award Period Covered: </w:t>
+            </w:r>
+            <w:r>
+              <w:rPr>
+                <w:rFonts w:ascii="Arial" w:hAnsi="Arial"/>
+              </w:rPr>
+              <w:t>10/01/2015-09/30/2018</w:t>
+            </w:r>
           </w:p>
         </w:tc>
       </w:tr>
@@ -3852,85 +3823,6 @@
         </w:trPr>
         <w:tc>
           <w:tcPr>
-            <w:tcW w:w="3870" w:type="dxa"/>
-            <w:gridSpan w:val="3"/>
-            <w:tcBorders>
-              <w:left w:val="single" w:sz="6" w:space="0" w:color="auto"/>
-            </w:tcBorders>
-          </w:tcPr>
-          <w:p>
-            <w:pPr>
-              <w:rPr>
-                <w:rFonts w:ascii="Arial" w:hAnsi="Arial"/>
-              </w:rPr>
-            </w:pPr>
-            <w:r>
-              <w:rPr>
-                <w:rFonts w:ascii="Arial" w:hAnsi="Arial"/>
-                <w:sz w:val="18"/>
-              </w:rPr>
-              <w:t>Total Award Amount:  $</w:t>
-            </w:r>
-            <w:r>
-              <w:t xml:space="preserve"> </w:t>
-            </w:r>
-            <w:r>
-              <w:rPr>
-                <w:rFonts w:ascii="Arial" w:hAnsi="Arial"/>
-              </w:rPr>
-              <w:t>529,182</w:t>
-            </w:r>
-            <w:r>
-              <w:rPr>
-                <w:rFonts w:ascii="Arial" w:hAnsi="Arial"/>
-              </w:rPr>
-              <w:t>.00</w:t>
-            </w:r>
-          </w:p>
-          <w:p>
-            <w:pPr>
-              <w:rPr>
-                <w:rFonts w:ascii="Arial" w:hAnsi="Arial"/>
-              </w:rPr>
-            </w:pPr>
-          </w:p>
-        </w:tc>
-        <w:tc>
-          <w:tcPr>
-            <w:tcW w:w="5400" w:type="dxa"/>
-            <w:gridSpan w:val="6"/>
-            <w:tcBorders>
-              <w:right w:val="single" w:sz="6" w:space="0" w:color="auto"/>
-            </w:tcBorders>
-          </w:tcPr>
-          <w:p>
-            <w:pPr>
-              <w:rPr>
-                <w:rFonts w:ascii="Arial" w:hAnsi="Arial"/>
-              </w:rPr>
-            </w:pPr>
-            <w:r>
-              <w:rPr>
-                <w:rFonts w:ascii="Arial" w:hAnsi="Arial"/>
-                <w:sz w:val="18"/>
-              </w:rPr>
-              <w:t xml:space="preserve">Total Award Period Covered: </w:t>
-            </w:r>
-            <w:r>
-              <w:rPr>
-                <w:rFonts w:ascii="Arial" w:hAnsi="Arial"/>
-              </w:rPr>
-              <w:t>09/01/2015-08/31/2018</w:t>
-            </w:r>
-          </w:p>
-        </w:tc>
-      </w:tr>
-      <w:tr>
-        <w:trPr>
-          <w:trHeight w:hRule="exact" w:val="40"/>
-        </w:trPr>
-        <w:tc>
-          <w:tcPr>
             <w:tcW w:w="9270" w:type="dxa"/>
             <w:gridSpan w:val="9"/>
             <w:tcBorders>
@@ -3944,12 +3836,32 @@
                 <w:rFonts w:ascii="Arial" w:hAnsi="Arial"/>
               </w:rPr>
             </w:pPr>
-          </w:p>
-        </w:tc>
-      </w:tr>
-      <w:tr>
-        <w:trPr>
-          <w:trHeight w:hRule="exact" w:val="240"/>
+            <w:r>
+              <w:rPr>
+                <w:rFonts w:ascii="Arial" w:hAnsi="Arial"/>
+                <w:sz w:val="18"/>
+              </w:rPr>
+              <w:t xml:space="preserve">Location of Project:  </w:t>
+            </w:r>
+            <w:r>
+              <w:rPr>
+                <w:rFonts w:ascii="Arial" w:hAnsi="Arial"/>
+              </w:rPr>
+              <w:t>University of California, Davis</w:t>
+            </w:r>
+          </w:p>
+          <w:p>
+            <w:pPr>
+              <w:rPr>
+                <w:rFonts w:ascii="Arial" w:hAnsi="Arial"/>
+              </w:rPr>
+            </w:pPr>
+          </w:p>
+        </w:tc>
+      </w:tr>
+      <w:tr>
+        <w:trPr>
+          <w:trHeight w:hRule="exact" w:val="40"/>
         </w:trPr>
         <w:tc>
           <w:tcPr>
@@ -3966,48 +3878,6 @@
                 <w:rFonts w:ascii="Arial" w:hAnsi="Arial"/>
               </w:rPr>
             </w:pPr>
-            <w:r>
-              <w:rPr>
-                <w:rFonts w:ascii="Arial" w:hAnsi="Arial"/>
-                <w:sz w:val="18"/>
-              </w:rPr>
-              <w:t xml:space="preserve">Location of Project:  </w:t>
-            </w:r>
-            <w:r>
-              <w:rPr>
-                <w:rFonts w:ascii="Arial" w:hAnsi="Arial"/>
-              </w:rPr>
-              <w:t>University of California, Davis</w:t>
-            </w:r>
-          </w:p>
-          <w:p>
-            <w:pPr>
-              <w:rPr>
-                <w:rFonts w:ascii="Arial" w:hAnsi="Arial"/>
-              </w:rPr>
-            </w:pPr>
-          </w:p>
-        </w:tc>
-      </w:tr>
-      <w:tr>
-        <w:trPr>
-          <w:trHeight w:hRule="exact" w:val="40"/>
-        </w:trPr>
-        <w:tc>
-          <w:tcPr>
-            <w:tcW w:w="9270" w:type="dxa"/>
-            <w:gridSpan w:val="9"/>
-            <w:tcBorders>
-              <w:left w:val="single" w:sz="6" w:space="0" w:color="auto"/>
-              <w:right w:val="single" w:sz="6" w:space="0" w:color="auto"/>
-            </w:tcBorders>
-          </w:tcPr>
-          <w:p>
-            <w:pPr>
-              <w:rPr>
-                <w:rFonts w:ascii="Arial" w:hAnsi="Arial"/>
-              </w:rPr>
-            </w:pPr>
           </w:p>
         </w:tc>
       </w:tr>
@@ -4021,6 +3891,7 @@
             <w:gridSpan w:val="4"/>
             <w:tcBorders>
               <w:left w:val="single" w:sz="6" w:space="0" w:color="auto"/>
+              <w:bottom w:val="single" w:sz="4" w:space="0" w:color="auto"/>
             </w:tcBorders>
           </w:tcPr>
           <w:p>
@@ -4042,6 +3913,9 @@
           <w:tcPr>
             <w:tcW w:w="1171" w:type="dxa"/>
             <w:gridSpan w:val="2"/>
+            <w:tcBorders>
+              <w:bottom w:val="single" w:sz="4" w:space="0" w:color="auto"/>
+            </w:tcBorders>
           </w:tcPr>
           <w:p>
             <w:pPr>
@@ -4134,6 +4008,9 @@
         <w:tc>
           <w:tcPr>
             <w:tcW w:w="1301" w:type="dxa"/>
+            <w:tcBorders>
+              <w:bottom w:val="single" w:sz="4" w:space="0" w:color="auto"/>
+            </w:tcBorders>
           </w:tcPr>
           <w:p>
             <w:pPr>
@@ -4220,29 +4097,23 @@
         <w:tc>
           <w:tcPr>
             <w:tcW w:w="1317" w:type="dxa"/>
-          </w:tcPr>
-          <w:p>
-            <w:pPr>
-              <w:rPr>
-                <w:rFonts w:ascii="Arial" w:hAnsi="Arial"/>
-                <w:sz w:val="18"/>
-              </w:rPr>
-            </w:pPr>
-            <w:proofErr w:type="spellStart"/>
-            <w:r>
-              <w:rPr>
-                <w:rFonts w:ascii="Arial" w:hAnsi="Arial"/>
-                <w:sz w:val="18"/>
-              </w:rPr>
-              <w:t>Acad</w:t>
-            </w:r>
-            <w:proofErr w:type="spellEnd"/>
-            <w:r>
-              <w:rPr>
-                <w:rFonts w:ascii="Arial" w:hAnsi="Arial"/>
-                <w:sz w:val="18"/>
-              </w:rPr>
-              <w:t xml:space="preserve">: </w:t>
+            <w:tcBorders>
+              <w:bottom w:val="single" w:sz="4" w:space="0" w:color="auto"/>
+            </w:tcBorders>
+          </w:tcPr>
+          <w:p>
+            <w:pPr>
+              <w:rPr>
+                <w:rFonts w:ascii="Arial" w:hAnsi="Arial"/>
+                <w:sz w:val="18"/>
+              </w:rPr>
+            </w:pPr>
+            <w:r>
+              <w:rPr>
+                <w:rFonts w:ascii="Arial" w:hAnsi="Arial"/>
+                <w:sz w:val="18"/>
+              </w:rPr>
+              <w:t xml:space="preserve">Acad: </w:t>
             </w:r>
             <w:r>
               <w:rPr>
@@ -4316,31 +4187,23 @@
           <w:tcPr>
             <w:tcW w:w="1161" w:type="dxa"/>
             <w:tcBorders>
-              <w:right w:val="single" w:sz="6" w:space="0" w:color="auto"/>
-            </w:tcBorders>
-          </w:tcPr>
-          <w:p>
-            <w:pPr>
-              <w:rPr>
-                <w:rFonts w:ascii="Arial" w:hAnsi="Arial"/>
-                <w:sz w:val="18"/>
-              </w:rPr>
-            </w:pPr>
-            <w:proofErr w:type="spellStart"/>
-            <w:r>
-              <w:rPr>
-                <w:rFonts w:ascii="Arial" w:hAnsi="Arial"/>
-                <w:sz w:val="18"/>
-              </w:rPr>
-              <w:t>Sumr</w:t>
-            </w:r>
-            <w:proofErr w:type="spellEnd"/>
-            <w:r>
-              <w:rPr>
-                <w:rFonts w:ascii="Arial" w:hAnsi="Arial"/>
-                <w:sz w:val="18"/>
-              </w:rPr>
-              <w:t xml:space="preserve">:  </w:t>
+              <w:bottom w:val="single" w:sz="4" w:space="0" w:color="auto"/>
+              <w:right w:val="single" w:sz="6" w:space="0" w:color="auto"/>
+            </w:tcBorders>
+          </w:tcPr>
+          <w:p>
+            <w:pPr>
+              <w:rPr>
+                <w:rFonts w:ascii="Arial" w:hAnsi="Arial"/>
+                <w:sz w:val="18"/>
+              </w:rPr>
+            </w:pPr>
+            <w:r>
+              <w:rPr>
+                <w:rFonts w:ascii="Arial" w:hAnsi="Arial"/>
+                <w:sz w:val="18"/>
+              </w:rPr>
+              <w:t xml:space="preserve">Sumr:  </w:t>
             </w:r>
             <w:r>
               <w:rPr>
@@ -4687,14 +4550,7 @@
                 <w:rFonts w:ascii="Arial" w:hAnsi="Arial"/>
                 <w:sz w:val="18"/>
               </w:rPr>
-              <w:t xml:space="preserve">Project/Proposal Title: </w:t>
-            </w:r>
-            <w:r>
-              <w:rPr>
-                <w:rFonts w:ascii="Arial" w:hAnsi="Arial"/>
-                <w:sz w:val="18"/>
-              </w:rPr>
-              <w:t>A New Approach for the Computational Needs of Next-Generation High-Resolution Climate Simulations</w:t>
+              <w:t>Project/Proposal Title: Application sector-based climate indicators, from the past into the future</w:t>
             </w:r>
           </w:p>
           <w:p>
@@ -4805,7 +4661,7 @@
               <w:rPr>
                 <w:rFonts w:ascii="Arial" w:hAnsi="Arial"/>
               </w:rPr>
-              <w:t>National Science Foundation, Computational Science Program</w:t>
+              <w:t>NASA</w:t>
             </w:r>
           </w:p>
           <w:p>
@@ -4871,19 +4727,7 @@
               <w:rPr>
                 <w:rFonts w:ascii="Arial" w:hAnsi="Arial"/>
               </w:rPr>
-              <w:t>481</w:t>
-            </w:r>
-            <w:r>
-              <w:rPr>
-                <w:rFonts w:ascii="Arial" w:hAnsi="Arial"/>
-              </w:rPr>
-              <w:t>,</w:t>
-            </w:r>
-            <w:r>
-              <w:rPr>
-                <w:rFonts w:ascii="Arial" w:hAnsi="Arial"/>
-              </w:rPr>
-              <w:t>735</w:t>
+              <w:t>575,022</w:t>
             </w:r>
             <w:r>
               <w:rPr>
@@ -4925,13 +4769,7 @@
               <w:rPr>
                 <w:rFonts w:ascii="Arial" w:hAnsi="Arial"/>
               </w:rPr>
-              <w:t>07/01/2015-06/30</w:t>
-            </w:r>
-            <w:r>
-              <w:rPr>
-                <w:rFonts w:ascii="Arial" w:hAnsi="Arial"/>
-              </w:rPr>
-              <w:t>/2018</w:t>
+              <w:t>09/01/2015-08/31/2018</w:t>
             </w:r>
           </w:p>
         </w:tc>
@@ -5024,7 +4862,7 @@
       </w:tr>
       <w:tr>
         <w:trPr>
-          <w:trHeight w:hRule="exact" w:val="486"/>
+          <w:trHeight w:hRule="exact" w:val="240"/>
         </w:trPr>
         <w:tc>
           <w:tcPr>
@@ -5249,21 +5087,12 @@
                 <w:sz w:val="18"/>
               </w:rPr>
             </w:pPr>
-            <w:proofErr w:type="spellStart"/>
-            <w:r>
-              <w:rPr>
-                <w:rFonts w:ascii="Arial" w:hAnsi="Arial"/>
-                <w:sz w:val="18"/>
-              </w:rPr>
-              <w:t>Acad</w:t>
-            </w:r>
-            <w:proofErr w:type="spellEnd"/>
-            <w:r>
-              <w:rPr>
-                <w:rFonts w:ascii="Arial" w:hAnsi="Arial"/>
-                <w:sz w:val="18"/>
-              </w:rPr>
-              <w:t xml:space="preserve">: </w:t>
+            <w:r>
+              <w:rPr>
+                <w:rFonts w:ascii="Arial" w:hAnsi="Arial"/>
+                <w:sz w:val="18"/>
+              </w:rPr>
+              <w:t xml:space="preserve">Acad: </w:t>
             </w:r>
             <w:r>
               <w:rPr>
@@ -5345,23 +5174,15 @@
             <w:pPr>
               <w:rPr>
                 <w:rFonts w:ascii="Arial" w:hAnsi="Arial"/>
-              </w:rPr>
-            </w:pPr>
-            <w:proofErr w:type="spellStart"/>
-            <w:r>
-              <w:rPr>
-                <w:rFonts w:ascii="Arial" w:hAnsi="Arial"/>
-                <w:sz w:val="18"/>
-              </w:rPr>
-              <w:t>Sumr</w:t>
-            </w:r>
-            <w:proofErr w:type="spellEnd"/>
-            <w:r>
-              <w:rPr>
-                <w:rFonts w:ascii="Arial" w:hAnsi="Arial"/>
-                <w:sz w:val="18"/>
-              </w:rPr>
-              <w:t xml:space="preserve">:  </w:t>
+                <w:sz w:val="18"/>
+              </w:rPr>
+            </w:pPr>
+            <w:r>
+              <w:rPr>
+                <w:rFonts w:ascii="Arial" w:hAnsi="Arial"/>
+                <w:sz w:val="18"/>
+              </w:rPr>
+              <w:t xml:space="preserve">Sumr:  </w:t>
             </w:r>
             <w:r>
               <w:rPr>
@@ -5369,21 +5190,6 @@
               </w:rPr>
               <w:t>1</w:t>
             </w:r>
-          </w:p>
-          <w:p>
-            <w:pPr>
-              <w:rPr>
-                <w:rFonts w:ascii="Arial" w:hAnsi="Arial"/>
-              </w:rPr>
-            </w:pPr>
-          </w:p>
-          <w:p>
-            <w:pPr>
-              <w:rPr>
-                <w:rFonts w:ascii="Arial" w:hAnsi="Arial"/>
-                <w:sz w:val="18"/>
-              </w:rPr>
-            </w:pPr>
           </w:p>
         </w:tc>
       </w:tr>
@@ -5393,98 +5199,6 @@
         <w:br w:type="page"/>
       </w:r>
     </w:p>
-    <w:tbl>
-      <w:tblPr>
-        <w:tblW w:w="9270" w:type="dxa"/>
-        <w:tblInd w:w="108" w:type="dxa"/>
-        <w:tblLayout w:type="fixed"/>
-        <w:tblLook w:val="0000" w:firstRow="0" w:lastRow="0" w:firstColumn="0" w:lastColumn="0" w:noHBand="0" w:noVBand="0"/>
-      </w:tblPr>
-      <w:tblGrid>
-        <w:gridCol w:w="2772"/>
-        <w:gridCol w:w="1548"/>
-        <w:gridCol w:w="357"/>
-        <w:gridCol w:w="814"/>
-        <w:gridCol w:w="1301"/>
-        <w:gridCol w:w="2478"/>
-      </w:tblGrid>
-      <w:tr>
-        <w:tc>
-          <w:tcPr>
-            <w:tcW w:w="2772" w:type="dxa"/>
-          </w:tcPr>
-          <w:p>
-            <w:pPr>
-              <w:rPr>
-                <w:rFonts w:ascii="Arial" w:hAnsi="Arial"/>
-              </w:rPr>
-            </w:pPr>
-          </w:p>
-        </w:tc>
-        <w:tc>
-          <w:tcPr>
-            <w:tcW w:w="1548" w:type="dxa"/>
-          </w:tcPr>
-          <w:p>
-            <w:pPr>
-              <w:rPr>
-                <w:rFonts w:ascii="Arial" w:hAnsi="Arial"/>
-              </w:rPr>
-            </w:pPr>
-          </w:p>
-        </w:tc>
-        <w:tc>
-          <w:tcPr>
-            <w:tcW w:w="357" w:type="dxa"/>
-          </w:tcPr>
-          <w:p>
-            <w:pPr>
-              <w:rPr>
-                <w:rFonts w:ascii="Arial" w:hAnsi="Arial"/>
-              </w:rPr>
-            </w:pPr>
-          </w:p>
-        </w:tc>
-        <w:tc>
-          <w:tcPr>
-            <w:tcW w:w="814" w:type="dxa"/>
-          </w:tcPr>
-          <w:p>
-            <w:pPr>
-              <w:rPr>
-                <w:rFonts w:ascii="Arial" w:hAnsi="Arial"/>
-              </w:rPr>
-            </w:pPr>
-          </w:p>
-        </w:tc>
-        <w:tc>
-          <w:tcPr>
-            <w:tcW w:w="1301" w:type="dxa"/>
-          </w:tcPr>
-          <w:p>
-            <w:pPr>
-              <w:rPr>
-                <w:rFonts w:ascii="Arial" w:hAnsi="Arial"/>
-              </w:rPr>
-            </w:pPr>
-          </w:p>
-        </w:tc>
-        <w:tc>
-          <w:tcPr>
-            <w:tcW w:w="2478" w:type="dxa"/>
-          </w:tcPr>
-          <w:p>
-            <w:pPr>
-              <w:jc w:val="right"/>
-              <w:rPr>
-                <w:rFonts w:ascii="Arial" w:hAnsi="Arial"/>
-              </w:rPr>
-            </w:pPr>
-          </w:p>
-        </w:tc>
-      </w:tr>
-    </w:tbl>
-    <w:p/>
     <w:tbl>
       <w:tblPr>
         <w:tblW w:w="9270" w:type="dxa"/>
@@ -5522,6 +5236,7 @@
               <w:rPr>
                 <w:rFonts w:ascii="Arial" w:hAnsi="Arial"/>
               </w:rPr>
+              <w:lastRenderedPageBreak/>
               <w:t>Support:</w:t>
             </w:r>
           </w:p>
@@ -5817,7 +5532,7 @@
       </w:tr>
       <w:tr>
         <w:trPr>
-          <w:trHeight w:hRule="exact" w:val="684"/>
+          <w:trHeight w:hRule="exact" w:val="396"/>
         </w:trPr>
         <w:tc>
           <w:tcPr>
@@ -5839,14 +5554,7 @@
                 <w:rFonts w:ascii="Arial" w:hAnsi="Arial"/>
                 <w:sz w:val="18"/>
               </w:rPr>
-              <w:t xml:space="preserve">Project/Proposal Title: </w:t>
-            </w:r>
-            <w:r>
-              <w:rPr>
-                <w:rFonts w:ascii="Arial" w:hAnsi="Arial"/>
-                <w:sz w:val="18"/>
-              </w:rPr>
-              <w:t>Diagnosing and Advancing Scale-Aware Convection Parameterizations for Unified Multi-Scale GCMs</w:t>
+              <w:t>Project/Proposal Title: TempestExtremes: Indicators of change in the characteristics of extreme weather</w:t>
             </w:r>
           </w:p>
           <w:p>
@@ -5907,7 +5615,7 @@
       </w:tr>
       <w:tr>
         <w:trPr>
-          <w:trHeight w:hRule="exact" w:val="240"/>
+          <w:trHeight w:val="279"/>
         </w:trPr>
         <w:tc>
           <w:tcPr>
@@ -5924,32 +5632,12 @@
                 <w:rFonts w:ascii="Arial" w:hAnsi="Arial"/>
               </w:rPr>
             </w:pPr>
-            <w:r>
-              <w:rPr>
-                <w:rFonts w:ascii="Arial" w:hAnsi="Arial"/>
-                <w:sz w:val="18"/>
-              </w:rPr>
-              <w:t xml:space="preserve">Source of Support:  </w:t>
-            </w:r>
-            <w:r>
-              <w:rPr>
-                <w:rFonts w:ascii="Arial" w:hAnsi="Arial"/>
-              </w:rPr>
-              <w:t>Department of Energy Office of Science</w:t>
-            </w:r>
-          </w:p>
-          <w:p>
-            <w:pPr>
-              <w:rPr>
-                <w:rFonts w:ascii="Arial" w:hAnsi="Arial"/>
-              </w:rPr>
-            </w:pPr>
-          </w:p>
-        </w:tc>
-      </w:tr>
-      <w:tr>
-        <w:trPr>
-          <w:trHeight w:hRule="exact" w:val="40"/>
+          </w:p>
+        </w:tc>
+      </w:tr>
+      <w:tr>
+        <w:trPr>
+          <w:trHeight w:hRule="exact" w:val="240"/>
         </w:trPr>
         <w:tc>
           <w:tcPr>
@@ -5966,6 +5654,48 @@
                 <w:rFonts w:ascii="Arial" w:hAnsi="Arial"/>
               </w:rPr>
             </w:pPr>
+            <w:r>
+              <w:rPr>
+                <w:rFonts w:ascii="Arial" w:hAnsi="Arial"/>
+                <w:sz w:val="18"/>
+              </w:rPr>
+              <w:t xml:space="preserve">Source of Support:  </w:t>
+            </w:r>
+            <w:r>
+              <w:rPr>
+                <w:rFonts w:ascii="Arial" w:hAnsi="Arial"/>
+              </w:rPr>
+              <w:t>NASA</w:t>
+            </w:r>
+          </w:p>
+          <w:p>
+            <w:pPr>
+              <w:rPr>
+                <w:rFonts w:ascii="Arial" w:hAnsi="Arial"/>
+              </w:rPr>
+            </w:pPr>
+          </w:p>
+        </w:tc>
+      </w:tr>
+      <w:tr>
+        <w:trPr>
+          <w:trHeight w:hRule="exact" w:val="40"/>
+        </w:trPr>
+        <w:tc>
+          <w:tcPr>
+            <w:tcW w:w="9270" w:type="dxa"/>
+            <w:gridSpan w:val="9"/>
+            <w:tcBorders>
+              <w:left w:val="single" w:sz="6" w:space="0" w:color="auto"/>
+              <w:right w:val="single" w:sz="6" w:space="0" w:color="auto"/>
+            </w:tcBorders>
+          </w:tcPr>
+          <w:p>
+            <w:pPr>
+              <w:rPr>
+                <w:rFonts w:ascii="Arial" w:hAnsi="Arial"/>
+              </w:rPr>
+            </w:pPr>
           </w:p>
         </w:tc>
       </w:tr>
@@ -6001,25 +5731,7 @@
               <w:rPr>
                 <w:rFonts w:ascii="Arial" w:hAnsi="Arial"/>
               </w:rPr>
-              <w:t>3</w:t>
-            </w:r>
-            <w:r>
-              <w:rPr>
-                <w:rFonts w:ascii="Arial" w:hAnsi="Arial"/>
-              </w:rPr>
-              <w:t>43</w:t>
-            </w:r>
-            <w:r>
-              <w:rPr>
-                <w:rFonts w:ascii="Arial" w:hAnsi="Arial"/>
-              </w:rPr>
-              <w:t>,</w:t>
-            </w:r>
-            <w:r>
-              <w:rPr>
-                <w:rFonts w:ascii="Arial" w:hAnsi="Arial"/>
-              </w:rPr>
-              <w:t>476</w:t>
+              <w:t>529,182</w:t>
             </w:r>
             <w:r>
               <w:rPr>
@@ -6061,7 +5773,7 @@
               <w:rPr>
                 <w:rFonts w:ascii="Arial" w:hAnsi="Arial"/>
               </w:rPr>
-              <w:t>03/01/2015-02/29/2018</w:t>
+              <w:t>09/01/2015-08/31/2018</w:t>
             </w:r>
           </w:p>
         </w:tc>
@@ -6369,21 +6081,12 @@
                 <w:sz w:val="18"/>
               </w:rPr>
             </w:pPr>
-            <w:proofErr w:type="spellStart"/>
-            <w:r>
-              <w:rPr>
-                <w:rFonts w:ascii="Arial" w:hAnsi="Arial"/>
-                <w:sz w:val="18"/>
-              </w:rPr>
-              <w:t>Acad</w:t>
-            </w:r>
-            <w:proofErr w:type="spellEnd"/>
-            <w:r>
-              <w:rPr>
-                <w:rFonts w:ascii="Arial" w:hAnsi="Arial"/>
-                <w:sz w:val="18"/>
-              </w:rPr>
-              <w:t xml:space="preserve">: </w:t>
+            <w:r>
+              <w:rPr>
+                <w:rFonts w:ascii="Arial" w:hAnsi="Arial"/>
+                <w:sz w:val="18"/>
+              </w:rPr>
+              <w:t xml:space="preserve">Acad: </w:t>
             </w:r>
             <w:r>
               <w:rPr>
@@ -6467,21 +6170,12 @@
                 <w:sz w:val="18"/>
               </w:rPr>
             </w:pPr>
-            <w:proofErr w:type="spellStart"/>
-            <w:r>
-              <w:rPr>
-                <w:rFonts w:ascii="Arial" w:hAnsi="Arial"/>
-                <w:sz w:val="18"/>
-              </w:rPr>
-              <w:t>Sumr</w:t>
-            </w:r>
-            <w:proofErr w:type="spellEnd"/>
-            <w:r>
-              <w:rPr>
-                <w:rFonts w:ascii="Arial" w:hAnsi="Arial"/>
-                <w:sz w:val="18"/>
-              </w:rPr>
-              <w:t xml:space="preserve">:  </w:t>
+            <w:r>
+              <w:rPr>
+                <w:rFonts w:ascii="Arial" w:hAnsi="Arial"/>
+                <w:sz w:val="18"/>
+              </w:rPr>
+              <w:t xml:space="preserve">Sumr:  </w:t>
             </w:r>
             <w:r>
               <w:rPr>
@@ -6515,7 +6209,6 @@
             </w:r>
           </w:p>
         </w:tc>
-        <w:bookmarkStart w:id="3" w:name="Check1"/>
         <w:tc>
           <w:tcPr>
             <w:tcW w:w="1440" w:type="dxa"/>
@@ -6562,7 +6255,6 @@
               </w:rPr>
               <w:fldChar w:fldCharType="end"/>
             </w:r>
-            <w:bookmarkEnd w:id="3"/>
             <w:r>
               <w:rPr>
                 <w:rFonts w:ascii="Arial" w:hAnsi="Arial"/>
@@ -6601,7 +6293,6 @@
                 </w:ffData>
               </w:fldChar>
             </w:r>
-            <w:bookmarkStart w:id="4" w:name="Check2"/>
             <w:r>
               <w:rPr>
                 <w:rFonts w:ascii="Arial" w:hAnsi="Arial"/>
@@ -6619,7 +6310,6 @@
               </w:rPr>
               <w:fldChar w:fldCharType="end"/>
             </w:r>
-            <w:bookmarkEnd w:id="4"/>
             <w:r>
               <w:rPr>
                 <w:rFonts w:ascii="Arial" w:hAnsi="Arial"/>
@@ -6810,7 +6500,7 @@
       </w:tr>
       <w:tr>
         <w:trPr>
-          <w:trHeight w:hRule="exact" w:val="621"/>
+          <w:trHeight w:hRule="exact" w:val="396"/>
         </w:trPr>
         <w:tc>
           <w:tcPr>
@@ -6832,14 +6522,23 @@
                 <w:rFonts w:ascii="Arial" w:hAnsi="Arial"/>
                 <w:sz w:val="18"/>
               </w:rPr>
-              <w:t xml:space="preserve">Project/Proposal Title:  </w:t>
-            </w:r>
-            <w:r>
-              <w:rPr>
-                <w:rFonts w:ascii="Arial" w:hAnsi="Arial"/>
-                <w:sz w:val="18"/>
-              </w:rPr>
-              <w:t>Advancing the Frontiers of Variable and High-Resolution GCMs for Regional Climate Assessments and Extreme Events</w:t>
+              <w:t xml:space="preserve">Project/Proposal Title: </w:t>
+            </w:r>
+            <w:r>
+              <w:rPr>
+                <w:rFonts w:ascii="Arial" w:hAnsi="Arial"/>
+                <w:sz w:val="18"/>
+              </w:rPr>
+              <w:t xml:space="preserve">Collaborative Research: </w:t>
+            </w:r>
+            <w:bookmarkStart w:id="2" w:name="_GoBack"/>
+            <w:bookmarkEnd w:id="2"/>
+            <w:r>
+              <w:rPr>
+                <w:rFonts w:ascii="Arial" w:hAnsi="Arial"/>
+                <w:sz w:val="18"/>
+              </w:rPr>
+              <w:t>A New Approach for the Computational Needs of Next-Generation High-Resolution Climate Simulations</w:t>
             </w:r>
           </w:p>
           <w:p>
@@ -6900,7 +6599,7 @@
       </w:tr>
       <w:tr>
         <w:trPr>
-          <w:trHeight w:hRule="exact" w:val="240"/>
+          <w:trHeight w:val="279"/>
         </w:trPr>
         <w:tc>
           <w:tcPr>
@@ -6917,32 +6616,12 @@
                 <w:rFonts w:ascii="Arial" w:hAnsi="Arial"/>
               </w:rPr>
             </w:pPr>
-            <w:r>
-              <w:rPr>
-                <w:rFonts w:ascii="Arial" w:hAnsi="Arial"/>
-                <w:sz w:val="18"/>
-              </w:rPr>
-              <w:t xml:space="preserve">Source of Support:  </w:t>
-            </w:r>
-            <w:r>
-              <w:rPr>
-                <w:rFonts w:ascii="Arial" w:hAnsi="Arial"/>
-              </w:rPr>
-              <w:t>Department of Energy Office of Science</w:t>
-            </w:r>
-          </w:p>
-          <w:p>
-            <w:pPr>
-              <w:rPr>
-                <w:rFonts w:ascii="Arial" w:hAnsi="Arial"/>
-              </w:rPr>
-            </w:pPr>
-          </w:p>
-        </w:tc>
-      </w:tr>
-      <w:tr>
-        <w:trPr>
-          <w:trHeight w:hRule="exact" w:val="40"/>
+          </w:p>
+        </w:tc>
+      </w:tr>
+      <w:tr>
+        <w:trPr>
+          <w:trHeight w:hRule="exact" w:val="240"/>
         </w:trPr>
         <w:tc>
           <w:tcPr>
@@ -6959,6 +6638,48 @@
                 <w:rFonts w:ascii="Arial" w:hAnsi="Arial"/>
               </w:rPr>
             </w:pPr>
+            <w:r>
+              <w:rPr>
+                <w:rFonts w:ascii="Arial" w:hAnsi="Arial"/>
+                <w:sz w:val="18"/>
+              </w:rPr>
+              <w:t xml:space="preserve">Source of Support:  </w:t>
+            </w:r>
+            <w:r>
+              <w:rPr>
+                <w:rFonts w:ascii="Arial" w:hAnsi="Arial"/>
+              </w:rPr>
+              <w:t>National Science Foundation, Computational Science Program</w:t>
+            </w:r>
+          </w:p>
+          <w:p>
+            <w:pPr>
+              <w:rPr>
+                <w:rFonts w:ascii="Arial" w:hAnsi="Arial"/>
+              </w:rPr>
+            </w:pPr>
+          </w:p>
+        </w:tc>
+      </w:tr>
+      <w:tr>
+        <w:trPr>
+          <w:trHeight w:hRule="exact" w:val="40"/>
+        </w:trPr>
+        <w:tc>
+          <w:tcPr>
+            <w:tcW w:w="9270" w:type="dxa"/>
+            <w:gridSpan w:val="9"/>
+            <w:tcBorders>
+              <w:left w:val="single" w:sz="6" w:space="0" w:color="auto"/>
+              <w:right w:val="single" w:sz="6" w:space="0" w:color="auto"/>
+            </w:tcBorders>
+          </w:tcPr>
+          <w:p>
+            <w:pPr>
+              <w:rPr>
+                <w:rFonts w:ascii="Arial" w:hAnsi="Arial"/>
+              </w:rPr>
+            </w:pPr>
           </w:p>
         </w:tc>
       </w:tr>
@@ -6994,7 +6715,25 @@
               <w:rPr>
                 <w:rFonts w:ascii="Arial" w:hAnsi="Arial"/>
               </w:rPr>
-              <w:t>366,738.00</w:t>
+              <w:t>481</w:t>
+            </w:r>
+            <w:r>
+              <w:rPr>
+                <w:rFonts w:ascii="Arial" w:hAnsi="Arial"/>
+              </w:rPr>
+              <w:t>,</w:t>
+            </w:r>
+            <w:r>
+              <w:rPr>
+                <w:rFonts w:ascii="Arial" w:hAnsi="Arial"/>
+              </w:rPr>
+              <w:t>735</w:t>
+            </w:r>
+            <w:r>
+              <w:rPr>
+                <w:rFonts w:ascii="Arial" w:hAnsi="Arial"/>
+              </w:rPr>
+              <w:t>.00</w:t>
             </w:r>
           </w:p>
           <w:p>
@@ -7030,7 +6769,13 @@
               <w:rPr>
                 <w:rFonts w:ascii="Arial" w:hAnsi="Arial"/>
               </w:rPr>
-              <w:t>09/01/2014-08/31/2017</w:t>
+              <w:t>07/01/2015-06/30</w:t>
+            </w:r>
+            <w:r>
+              <w:rPr>
+                <w:rFonts w:ascii="Arial" w:hAnsi="Arial"/>
+              </w:rPr>
+              <w:t>/2018</w:t>
             </w:r>
           </w:p>
         </w:tc>
@@ -7123,7 +6868,7 @@
       </w:tr>
       <w:tr>
         <w:trPr>
-          <w:trHeight w:hRule="exact" w:val="240"/>
+          <w:trHeight w:hRule="exact" w:val="486"/>
         </w:trPr>
         <w:tc>
           <w:tcPr>
@@ -7131,6 +6876,7 @@
             <w:gridSpan w:val="4"/>
             <w:tcBorders>
               <w:left w:val="single" w:sz="6" w:space="0" w:color="auto"/>
+              <w:bottom w:val="single" w:sz="4" w:space="0" w:color="auto"/>
             </w:tcBorders>
           </w:tcPr>
           <w:p>
@@ -7152,6 +6898,9 @@
           <w:tcPr>
             <w:tcW w:w="1171" w:type="dxa"/>
             <w:gridSpan w:val="2"/>
+            <w:tcBorders>
+              <w:bottom w:val="single" w:sz="4" w:space="0" w:color="auto"/>
+            </w:tcBorders>
           </w:tcPr>
           <w:p>
             <w:pPr>
@@ -7244,6 +6993,9 @@
         <w:tc>
           <w:tcPr>
             <w:tcW w:w="1301" w:type="dxa"/>
+            <w:tcBorders>
+              <w:bottom w:val="single" w:sz="4" w:space="0" w:color="auto"/>
+            </w:tcBorders>
           </w:tcPr>
           <w:p>
             <w:pPr>
@@ -7259,7 +7011,6 @@
               </w:rPr>
               <w:t xml:space="preserve">Cal: </w:t>
             </w:r>
-            <w:bookmarkStart w:id="5" w:name="Text30"/>
             <w:r>
               <w:rPr>
                 <w:rFonts w:ascii="Arial" w:hAnsi="Arial"/>
@@ -7326,35 +7077,28 @@
               </w:rPr>
               <w:fldChar w:fldCharType="end"/>
             </w:r>
-            <w:bookmarkEnd w:id="5"/>
           </w:p>
         </w:tc>
         <w:tc>
           <w:tcPr>
             <w:tcW w:w="1317" w:type="dxa"/>
-          </w:tcPr>
-          <w:p>
-            <w:pPr>
-              <w:rPr>
-                <w:rFonts w:ascii="Arial" w:hAnsi="Arial"/>
-                <w:sz w:val="18"/>
-              </w:rPr>
-            </w:pPr>
-            <w:proofErr w:type="spellStart"/>
-            <w:r>
-              <w:rPr>
-                <w:rFonts w:ascii="Arial" w:hAnsi="Arial"/>
-                <w:sz w:val="18"/>
-              </w:rPr>
-              <w:t>Acad</w:t>
-            </w:r>
-            <w:proofErr w:type="spellEnd"/>
-            <w:r>
-              <w:rPr>
-                <w:rFonts w:ascii="Arial" w:hAnsi="Arial"/>
-                <w:sz w:val="18"/>
-              </w:rPr>
-              <w:t xml:space="preserve">: </w:t>
+            <w:tcBorders>
+              <w:bottom w:val="single" w:sz="4" w:space="0" w:color="auto"/>
+            </w:tcBorders>
+          </w:tcPr>
+          <w:p>
+            <w:pPr>
+              <w:rPr>
+                <w:rFonts w:ascii="Arial" w:hAnsi="Arial"/>
+                <w:sz w:val="18"/>
+              </w:rPr>
+            </w:pPr>
+            <w:r>
+              <w:rPr>
+                <w:rFonts w:ascii="Arial" w:hAnsi="Arial"/>
+                <w:sz w:val="18"/>
+              </w:rPr>
+              <w:t xml:space="preserve">Acad: </w:t>
             </w:r>
             <w:r>
               <w:rPr>
@@ -7428,31 +7172,22 @@
           <w:tcPr>
             <w:tcW w:w="1161" w:type="dxa"/>
             <w:tcBorders>
-              <w:right w:val="single" w:sz="6" w:space="0" w:color="auto"/>
-            </w:tcBorders>
-          </w:tcPr>
-          <w:p>
-            <w:pPr>
-              <w:rPr>
-                <w:rFonts w:ascii="Arial" w:hAnsi="Arial"/>
-                <w:sz w:val="18"/>
-              </w:rPr>
-            </w:pPr>
-            <w:proofErr w:type="spellStart"/>
-            <w:r>
-              <w:rPr>
-                <w:rFonts w:ascii="Arial" w:hAnsi="Arial"/>
-                <w:sz w:val="18"/>
-              </w:rPr>
-              <w:t>Sumr</w:t>
-            </w:r>
-            <w:proofErr w:type="spellEnd"/>
-            <w:r>
-              <w:rPr>
-                <w:rFonts w:ascii="Arial" w:hAnsi="Arial"/>
-                <w:sz w:val="18"/>
-              </w:rPr>
-              <w:t xml:space="preserve">:  </w:t>
+              <w:bottom w:val="single" w:sz="4" w:space="0" w:color="auto"/>
+              <w:right w:val="single" w:sz="6" w:space="0" w:color="auto"/>
+            </w:tcBorders>
+          </w:tcPr>
+          <w:p>
+            <w:pPr>
+              <w:rPr>
+                <w:rFonts w:ascii="Arial" w:hAnsi="Arial"/>
+              </w:rPr>
+            </w:pPr>
+            <w:r>
+              <w:rPr>
+                <w:rFonts w:ascii="Arial" w:hAnsi="Arial"/>
+                <w:sz w:val="18"/>
+              </w:rPr>
+              <w:t xml:space="preserve">Sumr:  </w:t>
             </w:r>
             <w:r>
               <w:rPr>
@@ -7461,25 +7196,18 @@
               <w:t>1</w:t>
             </w:r>
           </w:p>
-        </w:tc>
-      </w:tr>
-      <w:tr>
-        <w:trPr>
-          <w:trHeight w:hRule="exact" w:val="40"/>
-        </w:trPr>
-        <w:tc>
-          <w:tcPr>
-            <w:tcW w:w="9270" w:type="dxa"/>
-            <w:gridSpan w:val="9"/>
-            <w:tcBorders>
-              <w:left w:val="single" w:sz="6" w:space="0" w:color="auto"/>
-              <w:right w:val="single" w:sz="6" w:space="0" w:color="auto"/>
-            </w:tcBorders>
-          </w:tcPr>
-          <w:p>
-            <w:pPr>
-              <w:rPr>
-                <w:rFonts w:ascii="Arial" w:hAnsi="Arial"/>
+          <w:p>
+            <w:pPr>
+              <w:rPr>
+                <w:rFonts w:ascii="Arial" w:hAnsi="Arial"/>
+              </w:rPr>
+            </w:pPr>
+          </w:p>
+          <w:p>
+            <w:pPr>
+              <w:rPr>
+                <w:rFonts w:ascii="Arial" w:hAnsi="Arial"/>
+                <w:sz w:val="18"/>
               </w:rPr>
             </w:pPr>
           </w:p>
@@ -7582,7 +7310,7 @@
               </w:rPr>
               <w:fldChar w:fldCharType="begin">
                 <w:ffData>
-                  <w:name w:val=""/>
+                  <w:name w:val="Check2"/>
                   <w:enabled/>
                   <w:calcOnExit w:val="0"/>
                   <w:checkBox>
@@ -7799,7 +7527,7 @@
       </w:tr>
       <w:tr>
         <w:trPr>
-          <w:trHeight w:hRule="exact" w:val="576"/>
+          <w:trHeight w:hRule="exact" w:val="684"/>
         </w:trPr>
         <w:tc>
           <w:tcPr>
@@ -7812,78 +7540,34 @@
           </w:tcPr>
           <w:p>
             <w:pPr>
-              <w:widowControl w:val="0"/>
-              <w:overflowPunct/>
-              <w:textAlignment w:val="auto"/>
-              <w:rPr>
-                <w:sz w:val="22"/>
-                <w:szCs w:val="22"/>
-              </w:rPr>
-            </w:pPr>
-            <w:r>
-              <w:rPr>
-                <w:rFonts w:ascii="Arial" w:hAnsi="Arial"/>
-                <w:sz w:val="18"/>
-              </w:rPr>
-              <w:t xml:space="preserve">Project/Proposal Title:  </w:t>
-            </w:r>
-            <w:r>
-              <w:rPr>
-                <w:rFonts w:ascii="Arial" w:hAnsi="Arial" w:cs="Arial"/>
-                <w:sz w:val="18"/>
-                <w:szCs w:val="18"/>
-              </w:rPr>
-              <w:t>Understanding Human In</w:t>
-            </w:r>
-            <w:r>
-              <w:rPr>
-                <w:rFonts w:ascii="Arial" w:hAnsi="Arial" w:cs="Arial"/>
-                <w:sz w:val="18"/>
-                <w:szCs w:val="18"/>
-              </w:rPr>
-              <w:t>fl</w:t>
-            </w:r>
-            <w:r>
-              <w:rPr>
-                <w:rFonts w:ascii="Arial" w:hAnsi="Arial" w:cs="Arial"/>
-                <w:sz w:val="18"/>
-                <w:szCs w:val="18"/>
-              </w:rPr>
-              <w:t>uence on Atmospheric Blocking</w:t>
-            </w:r>
-            <w:r>
-              <w:rPr>
-                <w:rFonts w:ascii="Arial" w:hAnsi="Arial" w:cs="Arial"/>
-                <w:sz w:val="18"/>
-                <w:szCs w:val="18"/>
-              </w:rPr>
-              <w:t xml:space="preserve"> and </w:t>
-            </w:r>
-            <w:proofErr w:type="spellStart"/>
-            <w:r>
-              <w:rPr>
-                <w:rFonts w:ascii="Arial" w:hAnsi="Arial" w:cs="Arial"/>
-                <w:sz w:val="18"/>
-                <w:szCs w:val="18"/>
-              </w:rPr>
-              <w:t>Extratropical</w:t>
-            </w:r>
-            <w:proofErr w:type="spellEnd"/>
-            <w:r>
-              <w:rPr>
-                <w:rFonts w:ascii="Arial" w:hAnsi="Arial" w:cs="Arial"/>
-                <w:sz w:val="18"/>
-                <w:szCs w:val="18"/>
-              </w:rPr>
-              <w:t xml:space="preserve"> Cyclones</w:t>
-            </w:r>
-          </w:p>
-          <w:p>
-            <w:pPr>
-              <w:rPr>
-                <w:rFonts w:ascii="Arial" w:hAnsi="Arial"/>
-              </w:rPr>
-            </w:pPr>
+              <w:rPr>
+                <w:rFonts w:ascii="Arial" w:hAnsi="Arial"/>
+              </w:rPr>
+            </w:pPr>
+            <w:r>
+              <w:rPr>
+                <w:rFonts w:ascii="Arial" w:hAnsi="Arial"/>
+                <w:sz w:val="18"/>
+              </w:rPr>
+              <w:t xml:space="preserve">Project/Proposal Title: </w:t>
+            </w:r>
+            <w:r>
+              <w:rPr>
+                <w:rFonts w:ascii="Arial" w:hAnsi="Arial"/>
+                <w:sz w:val="18"/>
+              </w:rPr>
+              <w:t>Diagnosing and Advancing Scale-Aware Convection Parameterizations for Unified Multi-Scale GCMs</w:t>
+            </w:r>
+          </w:p>
+          <w:p>
+            <w:pPr>
+              <w:rPr>
+                <w:rFonts w:ascii="Arial" w:hAnsi="Arial"/>
+              </w:rPr>
+            </w:pPr>
+            <w:r>
+              <w:t xml:space="preserve"> </w:t>
+            </w:r>
           </w:p>
         </w:tc>
       </w:tr>
@@ -8021,10 +7705,37 @@
               <w:t>Total Award Amount:  $</w:t>
             </w:r>
             <w:r>
-              <w:rPr>
-                <w:rFonts w:ascii="Arial" w:hAnsi="Arial"/>
-              </w:rPr>
-              <w:t>457,950.00</w:t>
+              <w:t xml:space="preserve"> </w:t>
+            </w:r>
+            <w:r>
+              <w:rPr>
+                <w:rFonts w:ascii="Arial" w:hAnsi="Arial"/>
+              </w:rPr>
+              <w:t>3</w:t>
+            </w:r>
+            <w:r>
+              <w:rPr>
+                <w:rFonts w:ascii="Arial" w:hAnsi="Arial"/>
+              </w:rPr>
+              <w:t>43</w:t>
+            </w:r>
+            <w:r>
+              <w:rPr>
+                <w:rFonts w:ascii="Arial" w:hAnsi="Arial"/>
+              </w:rPr>
+              <w:t>,</w:t>
+            </w:r>
+            <w:r>
+              <w:rPr>
+                <w:rFonts w:ascii="Arial" w:hAnsi="Arial"/>
+              </w:rPr>
+              <w:t>476</w:t>
+            </w:r>
+            <w:r>
+              <w:rPr>
+                <w:rFonts w:ascii="Arial" w:hAnsi="Arial"/>
+              </w:rPr>
+              <w:t>.00</w:t>
             </w:r>
           </w:p>
           <w:p>
@@ -8060,7 +7771,7 @@
               <w:rPr>
                 <w:rFonts w:ascii="Arial" w:hAnsi="Arial"/>
               </w:rPr>
-              <w:t>10/01/2014-09/30/2017</w:t>
+              <w:t>03/01/2015-02/29/2018</w:t>
             </w:r>
           </w:p>
         </w:tc>
@@ -8161,7 +7872,6 @@
             <w:gridSpan w:val="4"/>
             <w:tcBorders>
               <w:left w:val="single" w:sz="6" w:space="0" w:color="auto"/>
-              <w:bottom w:val="single" w:sz="4" w:space="0" w:color="auto"/>
             </w:tcBorders>
           </w:tcPr>
           <w:p>
@@ -8183,9 +7893,6 @@
           <w:tcPr>
             <w:tcW w:w="1171" w:type="dxa"/>
             <w:gridSpan w:val="2"/>
-            <w:tcBorders>
-              <w:bottom w:val="single" w:sz="4" w:space="0" w:color="auto"/>
-            </w:tcBorders>
           </w:tcPr>
           <w:p>
             <w:pPr>
@@ -8278,9 +7985,6 @@
         <w:tc>
           <w:tcPr>
             <w:tcW w:w="1301" w:type="dxa"/>
-            <w:tcBorders>
-              <w:bottom w:val="single" w:sz="4" w:space="0" w:color="auto"/>
-            </w:tcBorders>
           </w:tcPr>
           <w:p>
             <w:pPr>
@@ -8367,32 +8071,20 @@
         <w:tc>
           <w:tcPr>
             <w:tcW w:w="1317" w:type="dxa"/>
-            <w:tcBorders>
-              <w:bottom w:val="single" w:sz="4" w:space="0" w:color="auto"/>
-            </w:tcBorders>
-          </w:tcPr>
-          <w:p>
-            <w:pPr>
-              <w:rPr>
-                <w:rFonts w:ascii="Arial" w:hAnsi="Arial"/>
-                <w:sz w:val="18"/>
-              </w:rPr>
-            </w:pPr>
-            <w:proofErr w:type="spellStart"/>
-            <w:r>
-              <w:rPr>
-                <w:rFonts w:ascii="Arial" w:hAnsi="Arial"/>
-                <w:sz w:val="18"/>
-              </w:rPr>
-              <w:t>Acad</w:t>
-            </w:r>
-            <w:proofErr w:type="spellEnd"/>
-            <w:r>
-              <w:rPr>
-                <w:rFonts w:ascii="Arial" w:hAnsi="Arial"/>
-                <w:sz w:val="18"/>
-              </w:rPr>
-              <w:t xml:space="preserve">: </w:t>
+          </w:tcPr>
+          <w:p>
+            <w:pPr>
+              <w:rPr>
+                <w:rFonts w:ascii="Arial" w:hAnsi="Arial"/>
+                <w:sz w:val="18"/>
+              </w:rPr>
+            </w:pPr>
+            <w:r>
+              <w:rPr>
+                <w:rFonts w:ascii="Arial" w:hAnsi="Arial"/>
+                <w:sz w:val="18"/>
+              </w:rPr>
+              <w:t xml:space="preserve">Acad: </w:t>
             </w:r>
             <w:r>
               <w:rPr>
@@ -8466,32 +8158,22 @@
           <w:tcPr>
             <w:tcW w:w="1161" w:type="dxa"/>
             <w:tcBorders>
-              <w:bottom w:val="single" w:sz="4" w:space="0" w:color="auto"/>
-              <w:right w:val="single" w:sz="6" w:space="0" w:color="auto"/>
-            </w:tcBorders>
-          </w:tcPr>
-          <w:p>
-            <w:pPr>
-              <w:rPr>
-                <w:rFonts w:ascii="Arial" w:hAnsi="Arial"/>
-                <w:sz w:val="18"/>
-              </w:rPr>
-            </w:pPr>
-            <w:proofErr w:type="spellStart"/>
-            <w:r>
-              <w:rPr>
-                <w:rFonts w:ascii="Arial" w:hAnsi="Arial"/>
-                <w:sz w:val="18"/>
-              </w:rPr>
-              <w:t>Sumr</w:t>
-            </w:r>
-            <w:proofErr w:type="spellEnd"/>
-            <w:r>
-              <w:rPr>
-                <w:rFonts w:ascii="Arial" w:hAnsi="Arial"/>
-                <w:sz w:val="18"/>
-              </w:rPr>
-              <w:t xml:space="preserve">:  </w:t>
+              <w:right w:val="single" w:sz="6" w:space="0" w:color="auto"/>
+            </w:tcBorders>
+          </w:tcPr>
+          <w:p>
+            <w:pPr>
+              <w:rPr>
+                <w:rFonts w:ascii="Arial" w:hAnsi="Arial"/>
+                <w:sz w:val="18"/>
+              </w:rPr>
+            </w:pPr>
+            <w:r>
+              <w:rPr>
+                <w:rFonts w:ascii="Arial" w:hAnsi="Arial"/>
+                <w:sz w:val="18"/>
+              </w:rPr>
+              <w:t xml:space="preserve">Sumr:  </w:t>
             </w:r>
             <w:r>
               <w:rPr>
@@ -8525,6 +8207,7 @@
             </w:r>
           </w:p>
         </w:tc>
+        <w:bookmarkStart w:id="3" w:name="Check1"/>
         <w:tc>
           <w:tcPr>
             <w:tcW w:w="1440" w:type="dxa"/>
@@ -8571,6 +8254,980 @@
               </w:rPr>
               <w:fldChar w:fldCharType="end"/>
             </w:r>
+            <w:bookmarkEnd w:id="3"/>
+            <w:r>
+              <w:rPr>
+                <w:rFonts w:ascii="Arial" w:hAnsi="Arial"/>
+              </w:rPr>
+              <w:t xml:space="preserve"> Current </w:t>
+            </w:r>
+          </w:p>
+        </w:tc>
+        <w:tc>
+          <w:tcPr>
+            <w:tcW w:w="1548" w:type="dxa"/>
+            <w:gridSpan w:val="2"/>
+            <w:tcBorders>
+              <w:top w:val="single" w:sz="6" w:space="0" w:color="auto"/>
+            </w:tcBorders>
+          </w:tcPr>
+          <w:p>
+            <w:pPr>
+              <w:rPr>
+                <w:rFonts w:ascii="Arial" w:hAnsi="Arial"/>
+              </w:rPr>
+            </w:pPr>
+            <w:r>
+              <w:rPr>
+                <w:rFonts w:ascii="Arial" w:hAnsi="Arial"/>
+              </w:rPr>
+              <w:fldChar w:fldCharType="begin">
+                <w:ffData>
+                  <w:name w:val="Check2"/>
+                  <w:enabled/>
+                  <w:calcOnExit w:val="0"/>
+                  <w:checkBox>
+                    <w:sizeAuto/>
+                    <w:default w:val="1"/>
+                  </w:checkBox>
+                </w:ffData>
+              </w:fldChar>
+            </w:r>
+            <w:bookmarkStart w:id="4" w:name="Check2"/>
+            <w:r>
+              <w:rPr>
+                <w:rFonts w:ascii="Arial" w:hAnsi="Arial"/>
+              </w:rPr>
+              <w:instrText xml:space="preserve"> FORMCHECKBOX </w:instrText>
+            </w:r>
+            <w:r>
+              <w:rPr>
+                <w:rFonts w:ascii="Arial" w:hAnsi="Arial"/>
+              </w:rPr>
+            </w:r>
+            <w:r>
+              <w:rPr>
+                <w:rFonts w:ascii="Arial" w:hAnsi="Arial"/>
+              </w:rPr>
+              <w:fldChar w:fldCharType="end"/>
+            </w:r>
+            <w:bookmarkEnd w:id="4"/>
+            <w:r>
+              <w:rPr>
+                <w:rFonts w:ascii="Arial" w:hAnsi="Arial"/>
+              </w:rPr>
+              <w:t xml:space="preserve"> Pending </w:t>
+            </w:r>
+          </w:p>
+        </w:tc>
+        <w:tc>
+          <w:tcPr>
+            <w:tcW w:w="3789" w:type="dxa"/>
+            <w:gridSpan w:val="4"/>
+            <w:tcBorders>
+              <w:top w:val="single" w:sz="6" w:space="0" w:color="auto"/>
+            </w:tcBorders>
+          </w:tcPr>
+          <w:p>
+            <w:pPr>
+              <w:rPr>
+                <w:rFonts w:ascii="Arial" w:hAnsi="Arial"/>
+              </w:rPr>
+            </w:pPr>
+            <w:r>
+              <w:rPr>
+                <w:rFonts w:ascii="Arial" w:hAnsi="Arial"/>
+              </w:rPr>
+              <w:fldChar w:fldCharType="begin">
+                <w:ffData>
+                  <w:name w:val="Check3"/>
+                  <w:enabled/>
+                  <w:calcOnExit w:val="0"/>
+                  <w:checkBox>
+                    <w:sizeAuto/>
+                    <w:default w:val="0"/>
+                  </w:checkBox>
+                </w:ffData>
+              </w:fldChar>
+            </w:r>
+            <w:r>
+              <w:rPr>
+                <w:rFonts w:ascii="Arial" w:hAnsi="Arial"/>
+              </w:rPr>
+              <w:instrText xml:space="preserve"> FORMCHECKBOX </w:instrText>
+            </w:r>
+            <w:r>
+              <w:rPr>
+                <w:rFonts w:ascii="Arial" w:hAnsi="Arial"/>
+              </w:rPr>
+            </w:r>
+            <w:r>
+              <w:rPr>
+                <w:rFonts w:ascii="Arial" w:hAnsi="Arial"/>
+              </w:rPr>
+              <w:fldChar w:fldCharType="end"/>
+            </w:r>
+            <w:r>
+              <w:rPr>
+                <w:rFonts w:ascii="Arial" w:hAnsi="Arial"/>
+              </w:rPr>
+              <w:t xml:space="preserve"> Submission Planned in Near Future </w:t>
+            </w:r>
+          </w:p>
+        </w:tc>
+        <w:tc>
+          <w:tcPr>
+            <w:tcW w:w="1161" w:type="dxa"/>
+            <w:tcBorders>
+              <w:top w:val="single" w:sz="6" w:space="0" w:color="auto"/>
+              <w:right w:val="single" w:sz="6" w:space="0" w:color="auto"/>
+            </w:tcBorders>
+          </w:tcPr>
+          <w:p>
+            <w:pPr>
+              <w:rPr>
+                <w:rFonts w:ascii="Arial" w:hAnsi="Arial"/>
+              </w:rPr>
+            </w:pPr>
+          </w:p>
+        </w:tc>
+      </w:tr>
+      <w:tr>
+        <w:trPr>
+          <w:trHeight w:hRule="exact" w:val="40"/>
+        </w:trPr>
+        <w:tc>
+          <w:tcPr>
+            <w:tcW w:w="1332" w:type="dxa"/>
+            <w:tcBorders>
+              <w:left w:val="single" w:sz="6" w:space="0" w:color="auto"/>
+            </w:tcBorders>
+          </w:tcPr>
+          <w:p>
+            <w:pPr>
+              <w:rPr>
+                <w:rFonts w:ascii="Arial" w:hAnsi="Arial"/>
+              </w:rPr>
+            </w:pPr>
+          </w:p>
+        </w:tc>
+        <w:tc>
+          <w:tcPr>
+            <w:tcW w:w="1440" w:type="dxa"/>
+          </w:tcPr>
+          <w:p>
+            <w:pPr>
+              <w:rPr>
+                <w:rFonts w:ascii="Arial" w:hAnsi="Arial"/>
+              </w:rPr>
+            </w:pPr>
+          </w:p>
+        </w:tc>
+        <w:tc>
+          <w:tcPr>
+            <w:tcW w:w="1548" w:type="dxa"/>
+            <w:gridSpan w:val="2"/>
+          </w:tcPr>
+          <w:p>
+            <w:pPr>
+              <w:rPr>
+                <w:rFonts w:ascii="Arial" w:hAnsi="Arial"/>
+              </w:rPr>
+            </w:pPr>
+          </w:p>
+        </w:tc>
+        <w:tc>
+          <w:tcPr>
+            <w:tcW w:w="357" w:type="dxa"/>
+          </w:tcPr>
+          <w:p>
+            <w:pPr>
+              <w:rPr>
+                <w:rFonts w:ascii="Arial" w:hAnsi="Arial"/>
+              </w:rPr>
+            </w:pPr>
+          </w:p>
+        </w:tc>
+        <w:tc>
+          <w:tcPr>
+            <w:tcW w:w="814" w:type="dxa"/>
+          </w:tcPr>
+          <w:p>
+            <w:pPr>
+              <w:rPr>
+                <w:rFonts w:ascii="Arial" w:hAnsi="Arial"/>
+              </w:rPr>
+            </w:pPr>
+          </w:p>
+        </w:tc>
+        <w:tc>
+          <w:tcPr>
+            <w:tcW w:w="1301" w:type="dxa"/>
+          </w:tcPr>
+          <w:p>
+            <w:pPr>
+              <w:rPr>
+                <w:rFonts w:ascii="Arial" w:hAnsi="Arial"/>
+              </w:rPr>
+            </w:pPr>
+          </w:p>
+        </w:tc>
+        <w:tc>
+          <w:tcPr>
+            <w:tcW w:w="1317" w:type="dxa"/>
+          </w:tcPr>
+          <w:p>
+            <w:pPr>
+              <w:rPr>
+                <w:rFonts w:ascii="Arial" w:hAnsi="Arial"/>
+              </w:rPr>
+            </w:pPr>
+          </w:p>
+        </w:tc>
+        <w:tc>
+          <w:tcPr>
+            <w:tcW w:w="1161" w:type="dxa"/>
+            <w:tcBorders>
+              <w:right w:val="single" w:sz="6" w:space="0" w:color="auto"/>
+            </w:tcBorders>
+          </w:tcPr>
+          <w:p>
+            <w:pPr>
+              <w:rPr>
+                <w:rFonts w:ascii="Arial" w:hAnsi="Arial"/>
+              </w:rPr>
+            </w:pPr>
+          </w:p>
+        </w:tc>
+      </w:tr>
+      <w:tr>
+        <w:trPr>
+          <w:trHeight w:hRule="exact" w:val="621"/>
+        </w:trPr>
+        <w:tc>
+          <w:tcPr>
+            <w:tcW w:w="9270" w:type="dxa"/>
+            <w:gridSpan w:val="9"/>
+            <w:tcBorders>
+              <w:left w:val="single" w:sz="6" w:space="0" w:color="auto"/>
+              <w:right w:val="single" w:sz="6" w:space="0" w:color="auto"/>
+            </w:tcBorders>
+          </w:tcPr>
+          <w:p>
+            <w:pPr>
+              <w:rPr>
+                <w:rFonts w:ascii="Arial" w:hAnsi="Arial"/>
+              </w:rPr>
+            </w:pPr>
+            <w:r>
+              <w:rPr>
+                <w:rFonts w:ascii="Arial" w:hAnsi="Arial"/>
+                <w:sz w:val="18"/>
+              </w:rPr>
+              <w:t xml:space="preserve">Project/Proposal Title:  </w:t>
+            </w:r>
+            <w:r>
+              <w:rPr>
+                <w:rFonts w:ascii="Arial" w:hAnsi="Arial"/>
+                <w:sz w:val="18"/>
+              </w:rPr>
+              <w:t>Advancing the Frontiers of Variable and High-Resolution GCMs for Regional Climate Assessments and Extreme Events</w:t>
+            </w:r>
+          </w:p>
+          <w:p>
+            <w:pPr>
+              <w:rPr>
+                <w:rFonts w:ascii="Arial" w:hAnsi="Arial"/>
+              </w:rPr>
+            </w:pPr>
+            <w:r>
+              <w:t xml:space="preserve"> </w:t>
+            </w:r>
+          </w:p>
+        </w:tc>
+      </w:tr>
+      <w:tr>
+        <w:trPr>
+          <w:trHeight w:hRule="exact" w:val="40"/>
+        </w:trPr>
+        <w:tc>
+          <w:tcPr>
+            <w:tcW w:w="9270" w:type="dxa"/>
+            <w:gridSpan w:val="9"/>
+            <w:tcBorders>
+              <w:left w:val="single" w:sz="6" w:space="0" w:color="auto"/>
+              <w:right w:val="single" w:sz="6" w:space="0" w:color="auto"/>
+            </w:tcBorders>
+          </w:tcPr>
+          <w:p>
+            <w:pPr>
+              <w:rPr>
+                <w:rFonts w:ascii="Arial" w:hAnsi="Arial"/>
+              </w:rPr>
+            </w:pPr>
+          </w:p>
+        </w:tc>
+      </w:tr>
+      <w:tr>
+        <w:trPr>
+          <w:trHeight w:hRule="exact" w:val="40"/>
+        </w:trPr>
+        <w:tc>
+          <w:tcPr>
+            <w:tcW w:w="9270" w:type="dxa"/>
+            <w:gridSpan w:val="9"/>
+            <w:tcBorders>
+              <w:left w:val="single" w:sz="6" w:space="0" w:color="auto"/>
+              <w:right w:val="single" w:sz="6" w:space="0" w:color="auto"/>
+            </w:tcBorders>
+          </w:tcPr>
+          <w:p>
+            <w:pPr>
+              <w:rPr>
+                <w:rFonts w:ascii="Arial" w:hAnsi="Arial"/>
+              </w:rPr>
+            </w:pPr>
+          </w:p>
+        </w:tc>
+      </w:tr>
+      <w:tr>
+        <w:trPr>
+          <w:trHeight w:hRule="exact" w:val="240"/>
+        </w:trPr>
+        <w:tc>
+          <w:tcPr>
+            <w:tcW w:w="9270" w:type="dxa"/>
+            <w:gridSpan w:val="9"/>
+            <w:tcBorders>
+              <w:left w:val="single" w:sz="6" w:space="0" w:color="auto"/>
+              <w:right w:val="single" w:sz="6" w:space="0" w:color="auto"/>
+            </w:tcBorders>
+          </w:tcPr>
+          <w:p>
+            <w:pPr>
+              <w:rPr>
+                <w:rFonts w:ascii="Arial" w:hAnsi="Arial"/>
+              </w:rPr>
+            </w:pPr>
+            <w:r>
+              <w:rPr>
+                <w:rFonts w:ascii="Arial" w:hAnsi="Arial"/>
+                <w:sz w:val="18"/>
+              </w:rPr>
+              <w:t xml:space="preserve">Source of Support:  </w:t>
+            </w:r>
+            <w:r>
+              <w:rPr>
+                <w:rFonts w:ascii="Arial" w:hAnsi="Arial"/>
+              </w:rPr>
+              <w:t>Department of Energy Office of Science</w:t>
+            </w:r>
+          </w:p>
+          <w:p>
+            <w:pPr>
+              <w:rPr>
+                <w:rFonts w:ascii="Arial" w:hAnsi="Arial"/>
+              </w:rPr>
+            </w:pPr>
+          </w:p>
+        </w:tc>
+      </w:tr>
+      <w:tr>
+        <w:trPr>
+          <w:trHeight w:hRule="exact" w:val="40"/>
+        </w:trPr>
+        <w:tc>
+          <w:tcPr>
+            <w:tcW w:w="9270" w:type="dxa"/>
+            <w:gridSpan w:val="9"/>
+            <w:tcBorders>
+              <w:left w:val="single" w:sz="6" w:space="0" w:color="auto"/>
+              <w:right w:val="single" w:sz="6" w:space="0" w:color="auto"/>
+            </w:tcBorders>
+          </w:tcPr>
+          <w:p>
+            <w:pPr>
+              <w:rPr>
+                <w:rFonts w:ascii="Arial" w:hAnsi="Arial"/>
+              </w:rPr>
+            </w:pPr>
+          </w:p>
+        </w:tc>
+      </w:tr>
+      <w:tr>
+        <w:trPr>
+          <w:trHeight w:hRule="exact" w:val="240"/>
+        </w:trPr>
+        <w:tc>
+          <w:tcPr>
+            <w:tcW w:w="3870" w:type="dxa"/>
+            <w:gridSpan w:val="3"/>
+            <w:tcBorders>
+              <w:left w:val="single" w:sz="6" w:space="0" w:color="auto"/>
+            </w:tcBorders>
+          </w:tcPr>
+          <w:p>
+            <w:pPr>
+              <w:rPr>
+                <w:rFonts w:ascii="Arial" w:hAnsi="Arial"/>
+              </w:rPr>
+            </w:pPr>
+            <w:r>
+              <w:rPr>
+                <w:rFonts w:ascii="Arial" w:hAnsi="Arial"/>
+                <w:sz w:val="18"/>
+              </w:rPr>
+              <w:t>Total Award Amount:  $</w:t>
+            </w:r>
+            <w:r>
+              <w:t xml:space="preserve"> </w:t>
+            </w:r>
+            <w:r>
+              <w:rPr>
+                <w:rFonts w:ascii="Arial" w:hAnsi="Arial"/>
+              </w:rPr>
+              <w:t>366,738.00</w:t>
+            </w:r>
+          </w:p>
+          <w:p>
+            <w:pPr>
+              <w:rPr>
+                <w:rFonts w:ascii="Arial" w:hAnsi="Arial"/>
+              </w:rPr>
+            </w:pPr>
+          </w:p>
+        </w:tc>
+        <w:tc>
+          <w:tcPr>
+            <w:tcW w:w="5400" w:type="dxa"/>
+            <w:gridSpan w:val="6"/>
+            <w:tcBorders>
+              <w:right w:val="single" w:sz="6" w:space="0" w:color="auto"/>
+            </w:tcBorders>
+          </w:tcPr>
+          <w:p>
+            <w:pPr>
+              <w:rPr>
+                <w:rFonts w:ascii="Arial" w:hAnsi="Arial"/>
+              </w:rPr>
+            </w:pPr>
+            <w:r>
+              <w:rPr>
+                <w:rFonts w:ascii="Arial" w:hAnsi="Arial"/>
+                <w:sz w:val="18"/>
+              </w:rPr>
+              <w:t xml:space="preserve">Total Award Period Covered: </w:t>
+            </w:r>
+            <w:r>
+              <w:rPr>
+                <w:rFonts w:ascii="Arial" w:hAnsi="Arial"/>
+              </w:rPr>
+              <w:t>09/01/2014-08/31/2017</w:t>
+            </w:r>
+          </w:p>
+        </w:tc>
+      </w:tr>
+      <w:tr>
+        <w:trPr>
+          <w:trHeight w:hRule="exact" w:val="40"/>
+        </w:trPr>
+        <w:tc>
+          <w:tcPr>
+            <w:tcW w:w="9270" w:type="dxa"/>
+            <w:gridSpan w:val="9"/>
+            <w:tcBorders>
+              <w:left w:val="single" w:sz="6" w:space="0" w:color="auto"/>
+              <w:right w:val="single" w:sz="6" w:space="0" w:color="auto"/>
+            </w:tcBorders>
+          </w:tcPr>
+          <w:p>
+            <w:pPr>
+              <w:rPr>
+                <w:rFonts w:ascii="Arial" w:hAnsi="Arial"/>
+              </w:rPr>
+            </w:pPr>
+          </w:p>
+        </w:tc>
+      </w:tr>
+      <w:tr>
+        <w:trPr>
+          <w:trHeight w:hRule="exact" w:val="240"/>
+        </w:trPr>
+        <w:tc>
+          <w:tcPr>
+            <w:tcW w:w="9270" w:type="dxa"/>
+            <w:gridSpan w:val="9"/>
+            <w:tcBorders>
+              <w:left w:val="single" w:sz="6" w:space="0" w:color="auto"/>
+              <w:right w:val="single" w:sz="6" w:space="0" w:color="auto"/>
+            </w:tcBorders>
+          </w:tcPr>
+          <w:p>
+            <w:pPr>
+              <w:rPr>
+                <w:rFonts w:ascii="Arial" w:hAnsi="Arial"/>
+              </w:rPr>
+            </w:pPr>
+            <w:r>
+              <w:rPr>
+                <w:rFonts w:ascii="Arial" w:hAnsi="Arial"/>
+                <w:sz w:val="18"/>
+              </w:rPr>
+              <w:t xml:space="preserve">Location of Project:  </w:t>
+            </w:r>
+            <w:r>
+              <w:rPr>
+                <w:rFonts w:ascii="Arial" w:hAnsi="Arial"/>
+              </w:rPr>
+              <w:t>University of California, Davis</w:t>
+            </w:r>
+          </w:p>
+          <w:p>
+            <w:pPr>
+              <w:rPr>
+                <w:rFonts w:ascii="Arial" w:hAnsi="Arial"/>
+              </w:rPr>
+            </w:pPr>
+          </w:p>
+        </w:tc>
+      </w:tr>
+      <w:tr>
+        <w:trPr>
+          <w:trHeight w:hRule="exact" w:val="40"/>
+        </w:trPr>
+        <w:tc>
+          <w:tcPr>
+            <w:tcW w:w="9270" w:type="dxa"/>
+            <w:gridSpan w:val="9"/>
+            <w:tcBorders>
+              <w:left w:val="single" w:sz="6" w:space="0" w:color="auto"/>
+              <w:right w:val="single" w:sz="6" w:space="0" w:color="auto"/>
+            </w:tcBorders>
+          </w:tcPr>
+          <w:p>
+            <w:pPr>
+              <w:rPr>
+                <w:rFonts w:ascii="Arial" w:hAnsi="Arial"/>
+              </w:rPr>
+            </w:pPr>
+          </w:p>
+        </w:tc>
+      </w:tr>
+      <w:tr>
+        <w:trPr>
+          <w:trHeight w:hRule="exact" w:val="240"/>
+        </w:trPr>
+        <w:tc>
+          <w:tcPr>
+            <w:tcW w:w="4320" w:type="dxa"/>
+            <w:gridSpan w:val="4"/>
+            <w:tcBorders>
+              <w:left w:val="single" w:sz="6" w:space="0" w:color="auto"/>
+            </w:tcBorders>
+          </w:tcPr>
+          <w:p>
+            <w:pPr>
+              <w:rPr>
+                <w:rFonts w:ascii="Arial" w:hAnsi="Arial"/>
+              </w:rPr>
+            </w:pPr>
+            <w:r>
+              <w:rPr>
+                <w:rFonts w:ascii="Arial" w:hAnsi="Arial"/>
+                <w:sz w:val="18"/>
+              </w:rPr>
+              <w:t>Person-Months Per Year Committed to the Project.</w:t>
+            </w:r>
+          </w:p>
+        </w:tc>
+        <w:tc>
+          <w:tcPr>
+            <w:tcW w:w="1171" w:type="dxa"/>
+            <w:gridSpan w:val="2"/>
+          </w:tcPr>
+          <w:p>
+            <w:pPr>
+              <w:rPr>
+                <w:rFonts w:ascii="Arial" w:hAnsi="Arial"/>
+              </w:rPr>
+            </w:pPr>
+            <w:r>
+              <w:rPr>
+                <w:rFonts w:ascii="Arial" w:hAnsi="Arial"/>
+              </w:rPr>
+              <w:fldChar w:fldCharType="begin">
+                <w:ffData>
+                  <w:name w:val="Text29"/>
+                  <w:enabled/>
+                  <w:calcOnExit w:val="0"/>
+                  <w:textInput>
+                    <w:maxLength w:val="7"/>
+                  </w:textInput>
+                </w:ffData>
+              </w:fldChar>
+            </w:r>
+            <w:r>
+              <w:rPr>
+                <w:rFonts w:ascii="Arial" w:hAnsi="Arial"/>
+              </w:rPr>
+              <w:instrText xml:space="preserve"> FORMTEXT </w:instrText>
+            </w:r>
+            <w:r>
+              <w:rPr>
+                <w:rFonts w:ascii="Arial" w:hAnsi="Arial"/>
+              </w:rPr>
+            </w:r>
+            <w:r>
+              <w:rPr>
+                <w:rFonts w:ascii="Arial" w:hAnsi="Arial"/>
+              </w:rPr>
+              <w:fldChar w:fldCharType="separate"/>
+            </w:r>
+            <w:r>
+              <w:rPr>
+                <w:rFonts w:ascii="Arial" w:hAnsi="Arial"/>
+                <w:noProof/>
+              </w:rPr>
+              <w:t> </w:t>
+            </w:r>
+            <w:r>
+              <w:rPr>
+                <w:rFonts w:ascii="Arial" w:hAnsi="Arial"/>
+                <w:noProof/>
+              </w:rPr>
+              <w:t> </w:t>
+            </w:r>
+            <w:r>
+              <w:rPr>
+                <w:rFonts w:ascii="Arial" w:hAnsi="Arial"/>
+                <w:noProof/>
+              </w:rPr>
+              <w:t> </w:t>
+            </w:r>
+            <w:r>
+              <w:rPr>
+                <w:rFonts w:ascii="Arial" w:hAnsi="Arial"/>
+                <w:noProof/>
+              </w:rPr>
+              <w:t> </w:t>
+            </w:r>
+            <w:r>
+              <w:rPr>
+                <w:rFonts w:ascii="Arial" w:hAnsi="Arial"/>
+                <w:noProof/>
+              </w:rPr>
+              <w:t> </w:t>
+            </w:r>
+            <w:r>
+              <w:rPr>
+                <w:rFonts w:ascii="Arial" w:hAnsi="Arial"/>
+              </w:rPr>
+              <w:fldChar w:fldCharType="end"/>
+            </w:r>
+          </w:p>
+          <w:p>
+            <w:pPr>
+              <w:rPr>
+                <w:rFonts w:ascii="Arial" w:hAnsi="Arial"/>
+              </w:rPr>
+            </w:pPr>
+          </w:p>
+        </w:tc>
+        <w:tc>
+          <w:tcPr>
+            <w:tcW w:w="1301" w:type="dxa"/>
+          </w:tcPr>
+          <w:p>
+            <w:pPr>
+              <w:rPr>
+                <w:rFonts w:ascii="Arial" w:hAnsi="Arial"/>
+                <w:sz w:val="18"/>
+              </w:rPr>
+            </w:pPr>
+            <w:r>
+              <w:rPr>
+                <w:rFonts w:ascii="Arial" w:hAnsi="Arial"/>
+                <w:sz w:val="18"/>
+              </w:rPr>
+              <w:t xml:space="preserve">Cal: </w:t>
+            </w:r>
+            <w:bookmarkStart w:id="5" w:name="Text30"/>
+            <w:r>
+              <w:rPr>
+                <w:rFonts w:ascii="Arial" w:hAnsi="Arial"/>
+              </w:rPr>
+              <w:fldChar w:fldCharType="begin">
+                <w:ffData>
+                  <w:name w:val="Text30"/>
+                  <w:enabled/>
+                  <w:calcOnExit w:val="0"/>
+                  <w:textInput>
+                    <w:maxLength w:val="4"/>
+                  </w:textInput>
+                </w:ffData>
+              </w:fldChar>
+            </w:r>
+            <w:r>
+              <w:rPr>
+                <w:rFonts w:ascii="Arial" w:hAnsi="Arial"/>
+              </w:rPr>
+              <w:instrText xml:space="preserve"> FORMTEXT </w:instrText>
+            </w:r>
+            <w:r>
+              <w:rPr>
+                <w:rFonts w:ascii="Arial" w:hAnsi="Arial"/>
+              </w:rPr>
+            </w:r>
+            <w:r>
+              <w:rPr>
+                <w:rFonts w:ascii="Arial" w:hAnsi="Arial"/>
+              </w:rPr>
+              <w:fldChar w:fldCharType="separate"/>
+            </w:r>
+            <w:r>
+              <w:rPr>
+                <w:rFonts w:ascii="Arial" w:hAnsi="Arial"/>
+                <w:noProof/>
+              </w:rPr>
+              <w:t> </w:t>
+            </w:r>
+            <w:r>
+              <w:rPr>
+                <w:rFonts w:ascii="Arial" w:hAnsi="Arial"/>
+                <w:noProof/>
+              </w:rPr>
+              <w:t> </w:t>
+            </w:r>
+            <w:r>
+              <w:rPr>
+                <w:rFonts w:ascii="Arial" w:hAnsi="Arial"/>
+                <w:noProof/>
+              </w:rPr>
+              <w:t> </w:t>
+            </w:r>
+            <w:r>
+              <w:rPr>
+                <w:rFonts w:ascii="Arial" w:hAnsi="Arial"/>
+                <w:noProof/>
+              </w:rPr>
+              <w:t> </w:t>
+            </w:r>
+            <w:r>
+              <w:rPr>
+                <w:rFonts w:ascii="Arial" w:hAnsi="Arial"/>
+              </w:rPr>
+              <w:fldChar w:fldCharType="end"/>
+            </w:r>
+            <w:bookmarkEnd w:id="5"/>
+          </w:p>
+        </w:tc>
+        <w:tc>
+          <w:tcPr>
+            <w:tcW w:w="1317" w:type="dxa"/>
+          </w:tcPr>
+          <w:p>
+            <w:pPr>
+              <w:rPr>
+                <w:rFonts w:ascii="Arial" w:hAnsi="Arial"/>
+                <w:sz w:val="18"/>
+              </w:rPr>
+            </w:pPr>
+            <w:r>
+              <w:rPr>
+                <w:rFonts w:ascii="Arial" w:hAnsi="Arial"/>
+                <w:sz w:val="18"/>
+              </w:rPr>
+              <w:t xml:space="preserve">Acad: </w:t>
+            </w:r>
+            <w:r>
+              <w:rPr>
+                <w:rFonts w:ascii="Arial" w:hAnsi="Arial"/>
+              </w:rPr>
+              <w:fldChar w:fldCharType="begin">
+                <w:ffData>
+                  <w:name w:val=""/>
+                  <w:enabled/>
+                  <w:calcOnExit w:val="0"/>
+                  <w:textInput>
+                    <w:maxLength w:val="4"/>
+                  </w:textInput>
+                </w:ffData>
+              </w:fldChar>
+            </w:r>
+            <w:r>
+              <w:rPr>
+                <w:rFonts w:ascii="Arial" w:hAnsi="Arial"/>
+              </w:rPr>
+              <w:instrText xml:space="preserve"> FORMTEXT </w:instrText>
+            </w:r>
+            <w:r>
+              <w:rPr>
+                <w:rFonts w:ascii="Arial" w:hAnsi="Arial"/>
+              </w:rPr>
+            </w:r>
+            <w:r>
+              <w:rPr>
+                <w:rFonts w:ascii="Arial" w:hAnsi="Arial"/>
+              </w:rPr>
+              <w:fldChar w:fldCharType="separate"/>
+            </w:r>
+            <w:r>
+              <w:rPr>
+                <w:rFonts w:ascii="Arial" w:hAnsi="Arial"/>
+                <w:noProof/>
+              </w:rPr>
+              <w:t> </w:t>
+            </w:r>
+            <w:r>
+              <w:rPr>
+                <w:rFonts w:ascii="Arial" w:hAnsi="Arial"/>
+                <w:noProof/>
+              </w:rPr>
+              <w:t> </w:t>
+            </w:r>
+            <w:r>
+              <w:rPr>
+                <w:rFonts w:ascii="Arial" w:hAnsi="Arial"/>
+                <w:noProof/>
+              </w:rPr>
+              <w:t> </w:t>
+            </w:r>
+            <w:r>
+              <w:rPr>
+                <w:rFonts w:ascii="Arial" w:hAnsi="Arial"/>
+                <w:noProof/>
+              </w:rPr>
+              <w:t> </w:t>
+            </w:r>
+            <w:r>
+              <w:rPr>
+                <w:rFonts w:ascii="Arial" w:hAnsi="Arial"/>
+              </w:rPr>
+              <w:fldChar w:fldCharType="end"/>
+            </w:r>
+          </w:p>
+        </w:tc>
+        <w:tc>
+          <w:tcPr>
+            <w:tcW w:w="1161" w:type="dxa"/>
+            <w:tcBorders>
+              <w:right w:val="single" w:sz="6" w:space="0" w:color="auto"/>
+            </w:tcBorders>
+          </w:tcPr>
+          <w:p>
+            <w:pPr>
+              <w:rPr>
+                <w:rFonts w:ascii="Arial" w:hAnsi="Arial"/>
+                <w:sz w:val="18"/>
+              </w:rPr>
+            </w:pPr>
+            <w:r>
+              <w:rPr>
+                <w:rFonts w:ascii="Arial" w:hAnsi="Arial"/>
+                <w:sz w:val="18"/>
+              </w:rPr>
+              <w:t xml:space="preserve">Sumr:  </w:t>
+            </w:r>
+            <w:r>
+              <w:rPr>
+                <w:rFonts w:ascii="Arial" w:hAnsi="Arial"/>
+              </w:rPr>
+              <w:t>1</w:t>
+            </w:r>
+          </w:p>
+        </w:tc>
+      </w:tr>
+      <w:tr>
+        <w:trPr>
+          <w:trHeight w:hRule="exact" w:val="40"/>
+        </w:trPr>
+        <w:tc>
+          <w:tcPr>
+            <w:tcW w:w="9270" w:type="dxa"/>
+            <w:gridSpan w:val="9"/>
+            <w:tcBorders>
+              <w:left w:val="single" w:sz="6" w:space="0" w:color="auto"/>
+              <w:right w:val="single" w:sz="6" w:space="0" w:color="auto"/>
+            </w:tcBorders>
+          </w:tcPr>
+          <w:p>
+            <w:pPr>
+              <w:rPr>
+                <w:rFonts w:ascii="Arial" w:hAnsi="Arial"/>
+              </w:rPr>
+            </w:pPr>
+          </w:p>
+        </w:tc>
+      </w:tr>
+      <w:tr>
+        <w:tc>
+          <w:tcPr>
+            <w:tcW w:w="1332" w:type="dxa"/>
+            <w:tcBorders>
+              <w:top w:val="single" w:sz="6" w:space="0" w:color="auto"/>
+              <w:left w:val="single" w:sz="6" w:space="0" w:color="auto"/>
+            </w:tcBorders>
+          </w:tcPr>
+          <w:p>
+            <w:pPr>
+              <w:rPr>
+                <w:rFonts w:ascii="Arial" w:hAnsi="Arial"/>
+              </w:rPr>
+            </w:pPr>
+            <w:r>
+              <w:rPr>
+                <w:rFonts w:ascii="Arial" w:hAnsi="Arial"/>
+              </w:rPr>
+              <w:t>Support:</w:t>
+            </w:r>
+          </w:p>
+        </w:tc>
+        <w:tc>
+          <w:tcPr>
+            <w:tcW w:w="1440" w:type="dxa"/>
+            <w:tcBorders>
+              <w:top w:val="single" w:sz="6" w:space="0" w:color="auto"/>
+            </w:tcBorders>
+          </w:tcPr>
+          <w:p>
+            <w:pPr>
+              <w:rPr>
+                <w:rFonts w:ascii="Arial" w:hAnsi="Arial"/>
+              </w:rPr>
+            </w:pPr>
+            <w:r>
+              <w:rPr>
+                <w:rFonts w:ascii="Arial" w:hAnsi="Arial"/>
+              </w:rPr>
+              <w:fldChar w:fldCharType="begin">
+                <w:ffData>
+                  <w:name w:val="Check1"/>
+                  <w:enabled/>
+                  <w:calcOnExit w:val="0"/>
+                  <w:checkBox>
+                    <w:sizeAuto/>
+                    <w:default w:val="0"/>
+                  </w:checkBox>
+                </w:ffData>
+              </w:fldChar>
+            </w:r>
+            <w:r>
+              <w:rPr>
+                <w:rFonts w:ascii="Arial" w:hAnsi="Arial"/>
+              </w:rPr>
+              <w:instrText xml:space="preserve"> FORMCHECKBOX </w:instrText>
+            </w:r>
+            <w:r>
+              <w:rPr>
+                <w:rFonts w:ascii="Arial" w:hAnsi="Arial"/>
+              </w:rPr>
+            </w:r>
+            <w:r>
+              <w:rPr>
+                <w:rFonts w:ascii="Arial" w:hAnsi="Arial"/>
+              </w:rPr>
+              <w:fldChar w:fldCharType="end"/>
+            </w:r>
             <w:r>
               <w:rPr>
                 <w:rFonts w:ascii="Arial" w:hAnsi="Arial"/>
@@ -8850,25 +9507,31 @@
                 <w:sz w:val="18"/>
                 <w:szCs w:val="18"/>
               </w:rPr>
-              <w:t xml:space="preserve">Understanding </w:t>
-            </w:r>
-            <w:proofErr w:type="spellStart"/>
+              <w:t>Understanding Human In</w:t>
+            </w:r>
             <w:r>
               <w:rPr>
                 <w:rFonts w:ascii="Arial" w:hAnsi="Arial" w:cs="Arial"/>
                 <w:sz w:val="18"/>
                 <w:szCs w:val="18"/>
               </w:rPr>
-              <w:t>Hydroclimatic</w:t>
-            </w:r>
-            <w:proofErr w:type="spellEnd"/>
+              <w:t>fl</w:t>
+            </w:r>
             <w:r>
               <w:rPr>
                 <w:rFonts w:ascii="Arial" w:hAnsi="Arial" w:cs="Arial"/>
                 <w:sz w:val="18"/>
                 <w:szCs w:val="18"/>
               </w:rPr>
-              <w:t xml:space="preserve"> Trends in 21st Century Western US Mountain Snowpack using Variable-Resolution Global Climate Models</w:t>
+              <w:t>uence on Atmospheric Blocking</w:t>
+            </w:r>
+            <w:r>
+              <w:rPr>
+                <w:rFonts w:ascii="Arial" w:hAnsi="Arial" w:cs="Arial"/>
+                <w:sz w:val="18"/>
+                <w:szCs w:val="18"/>
+              </w:rPr>
+              <w:t xml:space="preserve"> and Extratropical Cyclones</w:t>
             </w:r>
           </w:p>
           <w:p>
@@ -8954,7 +9617,7 @@
               <w:rPr>
                 <w:rFonts w:ascii="Arial" w:hAnsi="Arial"/>
               </w:rPr>
-              <w:t>NSF</w:t>
+              <w:t>Department of Energy Office of Science</w:t>
             </w:r>
           </w:p>
           <w:p>
@@ -9017,7 +9680,7 @@
               <w:rPr>
                 <w:rFonts w:ascii="Arial" w:hAnsi="Arial"/>
               </w:rPr>
-              <w:t>323,525.00</w:t>
+              <w:t>457,950.00</w:t>
             </w:r>
           </w:p>
           <w:p>
@@ -9053,7 +9716,7 @@
               <w:rPr>
                 <w:rFonts w:ascii="Arial" w:hAnsi="Arial"/>
               </w:rPr>
-              <w:t>10/01/2015-09/30/2018</w:t>
+              <w:t>10/01/2014-09/30/2017</w:t>
             </w:r>
           </w:p>
         </w:tc>
@@ -9371,21 +10034,12 @@
                 <w:sz w:val="18"/>
               </w:rPr>
             </w:pPr>
-            <w:proofErr w:type="spellStart"/>
-            <w:r>
-              <w:rPr>
-                <w:rFonts w:ascii="Arial" w:hAnsi="Arial"/>
-                <w:sz w:val="18"/>
-              </w:rPr>
-              <w:t>Acad</w:t>
-            </w:r>
-            <w:proofErr w:type="spellEnd"/>
-            <w:r>
-              <w:rPr>
-                <w:rFonts w:ascii="Arial" w:hAnsi="Arial"/>
-                <w:sz w:val="18"/>
-              </w:rPr>
-              <w:t xml:space="preserve">: </w:t>
+            <w:r>
+              <w:rPr>
+                <w:rFonts w:ascii="Arial" w:hAnsi="Arial"/>
+                <w:sz w:val="18"/>
+              </w:rPr>
+              <w:t xml:space="preserve">Acad: </w:t>
             </w:r>
             <w:r>
               <w:rPr>
@@ -9470,21 +10124,12 @@
                 <w:sz w:val="18"/>
               </w:rPr>
             </w:pPr>
-            <w:proofErr w:type="spellStart"/>
-            <w:r>
-              <w:rPr>
-                <w:rFonts w:ascii="Arial" w:hAnsi="Arial"/>
-                <w:sz w:val="18"/>
-              </w:rPr>
-              <w:t>Sumr</w:t>
-            </w:r>
-            <w:proofErr w:type="spellEnd"/>
-            <w:r>
-              <w:rPr>
-                <w:rFonts w:ascii="Arial" w:hAnsi="Arial"/>
-                <w:sz w:val="18"/>
-              </w:rPr>
-              <w:t xml:space="preserve">:  </w:t>
+            <w:r>
+              <w:rPr>
+                <w:rFonts w:ascii="Arial" w:hAnsi="Arial"/>
+                <w:sz w:val="18"/>
+              </w:rPr>
+              <w:t xml:space="preserve">Sumr:  </w:t>
             </w:r>
             <w:r>
               <w:rPr>
@@ -9686,7 +10331,6 @@
   <w:style w:type="character" w:default="1" w:styleId="DefaultParagraphFont">
     <w:name w:val="Default Paragraph Font"/>
     <w:uiPriority w:val="1"/>
-    <w:semiHidden/>
     <w:unhideWhenUsed/>
   </w:style>
   <w:style w:type="table" w:default="1" w:styleId="TableNormal">
@@ -9904,7 +10548,6 @@
   <w:style w:type="character" w:default="1" w:styleId="DefaultParagraphFont">
     <w:name w:val="Default Paragraph Font"/>
     <w:uiPriority w:val="1"/>
-    <w:semiHidden/>
     <w:unhideWhenUsed/>
   </w:style>
   <w:style w:type="table" w:default="1" w:styleId="TableNormal">

</xml_diff>